<commit_message>
Adding Jupyter Notebook demonstrating usage of the Outlier Labelling Rule (Hoaglin, Iglewitz, Tukeym, 1986, Performance of some resistant rules for outlier labeling).
</commit_message>
<xml_diff>
--- a/media/pdf_source.docx
+++ b/media/pdf_source.docx
@@ -24,6 +24,437 @@
         </w:rPr>
       </w:pPr>
     </w:p>
+    <w:sdt>
+      <w:sdtPr>
+        <w:id w:val="-1526865811"/>
+        <w:docPartObj>
+          <w:docPartGallery w:val="Table of Contents"/>
+          <w:docPartUnique/>
+        </w:docPartObj>
+      </w:sdtPr>
+      <w:sdtEndPr>
+        <w:rPr>
+          <w:rFonts w:asciiTheme="minorHAnsi" w:eastAsiaTheme="minorHAnsi" w:hAnsiTheme="minorHAnsi" w:cstheme="minorBidi"/>
+          <w:noProof/>
+          <w:color w:val="auto"/>
+          <w:sz w:val="24"/>
+          <w:szCs w:val="24"/>
+          <w:lang w:val="de-DE"/>
+        </w:rPr>
+      </w:sdtEndPr>
+      <w:sdtContent>
+        <w:p>
+          <w:pPr>
+            <w:pStyle w:val="TOCHeading"/>
+          </w:pPr>
+          <w:r>
+            <w:t>Table of Contents</w:t>
+          </w:r>
+        </w:p>
+        <w:p>
+          <w:pPr>
+            <w:pStyle w:val="TOC1"/>
+            <w:tabs>
+              <w:tab w:val="right" w:leader="dot" w:pos="9056"/>
+            </w:tabs>
+            <w:rPr>
+              <w:rFonts w:eastAsiaTheme="minorEastAsia"/>
+              <w:b w:val="0"/>
+              <w:bCs w:val="0"/>
+              <w:i w:val="0"/>
+              <w:iCs w:val="0"/>
+              <w:noProof/>
+              <w:lang w:eastAsia="en-GB"/>
+            </w:rPr>
+          </w:pPr>
+          <w:r>
+            <w:rPr>
+              <w:b w:val="0"/>
+              <w:bCs w:val="0"/>
+            </w:rPr>
+            <w:fldChar w:fldCharType="begin"/>
+          </w:r>
+          <w:r>
+            <w:instrText xml:space="preserve"> TOC \o "1-3" \h \z \u </w:instrText>
+          </w:r>
+          <w:r>
+            <w:rPr>
+              <w:b w:val="0"/>
+              <w:bCs w:val="0"/>
+            </w:rPr>
+            <w:fldChar w:fldCharType="separate"/>
+          </w:r>
+          <w:hyperlink w:anchor="_Toc66745861" w:history="1">
+            <w:r>
+              <w:rPr>
+                <w:rStyle w:val="Hyperlink"/>
+                <w:noProof/>
+                <w:lang w:val="en-US"/>
+              </w:rPr>
+              <w:t>Introduction</w:t>
+            </w:r>
+            <w:r>
+              <w:rPr>
+                <w:noProof/>
+                <w:webHidden/>
+              </w:rPr>
+              <w:tab/>
+            </w:r>
+            <w:r>
+              <w:rPr>
+                <w:noProof/>
+                <w:webHidden/>
+              </w:rPr>
+              <w:fldChar w:fldCharType="begin"/>
+            </w:r>
+            <w:r>
+              <w:rPr>
+                <w:noProof/>
+                <w:webHidden/>
+              </w:rPr>
+              <w:instrText xml:space="preserve"> PAGEREF _Toc66745861 \h </w:instrText>
+            </w:r>
+            <w:r>
+              <w:rPr>
+                <w:noProof/>
+                <w:webHidden/>
+              </w:rPr>
+            </w:r>
+            <w:r>
+              <w:rPr>
+                <w:noProof/>
+                <w:webHidden/>
+              </w:rPr>
+              <w:fldChar w:fldCharType="separate"/>
+            </w:r>
+            <w:r>
+              <w:rPr>
+                <w:noProof/>
+                <w:webHidden/>
+              </w:rPr>
+              <w:t>2</w:t>
+            </w:r>
+            <w:r>
+              <w:rPr>
+                <w:noProof/>
+                <w:webHidden/>
+              </w:rPr>
+              <w:fldChar w:fldCharType="end"/>
+            </w:r>
+          </w:hyperlink>
+        </w:p>
+        <w:p>
+          <w:pPr>
+            <w:pStyle w:val="TOC1"/>
+            <w:tabs>
+              <w:tab w:val="right" w:leader="dot" w:pos="9056"/>
+            </w:tabs>
+            <w:rPr>
+              <w:rFonts w:eastAsiaTheme="minorEastAsia"/>
+              <w:b w:val="0"/>
+              <w:bCs w:val="0"/>
+              <w:i w:val="0"/>
+              <w:iCs w:val="0"/>
+              <w:noProof/>
+              <w:lang w:eastAsia="en-GB"/>
+            </w:rPr>
+          </w:pPr>
+          <w:hyperlink w:anchor="_Toc66745862" w:history="1">
+            <w:r>
+              <w:rPr>
+                <w:rStyle w:val="Hyperlink"/>
+                <w:noProof/>
+                <w:lang w:val="en-US"/>
+              </w:rPr>
+              <w:t>Quick look at the data</w:t>
+            </w:r>
+            <w:r>
+              <w:rPr>
+                <w:noProof/>
+                <w:webHidden/>
+              </w:rPr>
+              <w:tab/>
+            </w:r>
+            <w:r>
+              <w:rPr>
+                <w:noProof/>
+                <w:webHidden/>
+              </w:rPr>
+              <w:fldChar w:fldCharType="begin"/>
+            </w:r>
+            <w:r>
+              <w:rPr>
+                <w:noProof/>
+                <w:webHidden/>
+              </w:rPr>
+              <w:instrText xml:space="preserve"> PAGEREF _Toc66745862 \h </w:instrText>
+            </w:r>
+            <w:r>
+              <w:rPr>
+                <w:noProof/>
+                <w:webHidden/>
+              </w:rPr>
+            </w:r>
+            <w:r>
+              <w:rPr>
+                <w:noProof/>
+                <w:webHidden/>
+              </w:rPr>
+              <w:fldChar w:fldCharType="separate"/>
+            </w:r>
+            <w:r>
+              <w:rPr>
+                <w:noProof/>
+                <w:webHidden/>
+              </w:rPr>
+              <w:t>2</w:t>
+            </w:r>
+            <w:r>
+              <w:rPr>
+                <w:noProof/>
+                <w:webHidden/>
+              </w:rPr>
+              <w:fldChar w:fldCharType="end"/>
+            </w:r>
+          </w:hyperlink>
+        </w:p>
+        <w:p>
+          <w:pPr>
+            <w:pStyle w:val="TOC1"/>
+            <w:tabs>
+              <w:tab w:val="right" w:leader="dot" w:pos="9056"/>
+            </w:tabs>
+            <w:rPr>
+              <w:rFonts w:eastAsiaTheme="minorEastAsia"/>
+              <w:b w:val="0"/>
+              <w:bCs w:val="0"/>
+              <w:i w:val="0"/>
+              <w:iCs w:val="0"/>
+              <w:noProof/>
+              <w:lang w:eastAsia="en-GB"/>
+            </w:rPr>
+          </w:pPr>
+          <w:hyperlink w:anchor="_Toc66745863" w:history="1">
+            <w:r>
+              <w:rPr>
+                <w:rStyle w:val="Hyperlink"/>
+                <w:noProof/>
+                <w:lang w:val="en-US"/>
+              </w:rPr>
+              <w:t>Adding outliers to the indoor temperatures data</w:t>
+            </w:r>
+            <w:r>
+              <w:rPr>
+                <w:noProof/>
+                <w:webHidden/>
+              </w:rPr>
+              <w:tab/>
+            </w:r>
+            <w:r>
+              <w:rPr>
+                <w:noProof/>
+                <w:webHidden/>
+              </w:rPr>
+              <w:fldChar w:fldCharType="begin"/>
+            </w:r>
+            <w:r>
+              <w:rPr>
+                <w:noProof/>
+                <w:webHidden/>
+              </w:rPr>
+              <w:instrText xml:space="preserve"> PAGEREF _Toc66745863 \h </w:instrText>
+            </w:r>
+            <w:r>
+              <w:rPr>
+                <w:noProof/>
+                <w:webHidden/>
+              </w:rPr>
+            </w:r>
+            <w:r>
+              <w:rPr>
+                <w:noProof/>
+                <w:webHidden/>
+              </w:rPr>
+              <w:fldChar w:fldCharType="separate"/>
+            </w:r>
+            <w:r>
+              <w:rPr>
+                <w:noProof/>
+                <w:webHidden/>
+              </w:rPr>
+              <w:t>6</w:t>
+            </w:r>
+            <w:r>
+              <w:rPr>
+                <w:noProof/>
+                <w:webHidden/>
+              </w:rPr>
+              <w:fldChar w:fldCharType="end"/>
+            </w:r>
+          </w:hyperlink>
+        </w:p>
+        <w:p>
+          <w:pPr>
+            <w:pStyle w:val="TOC1"/>
+            <w:tabs>
+              <w:tab w:val="right" w:leader="dot" w:pos="9056"/>
+            </w:tabs>
+            <w:rPr>
+              <w:rFonts w:eastAsiaTheme="minorEastAsia"/>
+              <w:b w:val="0"/>
+              <w:bCs w:val="0"/>
+              <w:i w:val="0"/>
+              <w:iCs w:val="0"/>
+              <w:noProof/>
+              <w:lang w:eastAsia="en-GB"/>
+            </w:rPr>
+          </w:pPr>
+          <w:hyperlink w:anchor="_Toc66745864" w:history="1">
+            <w:r>
+              <w:rPr>
+                <w:rStyle w:val="Hyperlink"/>
+                <w:noProof/>
+                <w:lang w:val="en-US"/>
+              </w:rPr>
+              <w:t>Visual inspection of data</w:t>
+            </w:r>
+            <w:r>
+              <w:rPr>
+                <w:noProof/>
+                <w:webHidden/>
+              </w:rPr>
+              <w:tab/>
+            </w:r>
+            <w:r>
+              <w:rPr>
+                <w:noProof/>
+                <w:webHidden/>
+              </w:rPr>
+              <w:fldChar w:fldCharType="begin"/>
+            </w:r>
+            <w:r>
+              <w:rPr>
+                <w:noProof/>
+                <w:webHidden/>
+              </w:rPr>
+              <w:instrText xml:space="preserve"> PAGEREF _Toc66745864 \h </w:instrText>
+            </w:r>
+            <w:r>
+              <w:rPr>
+                <w:noProof/>
+                <w:webHidden/>
+              </w:rPr>
+            </w:r>
+            <w:r>
+              <w:rPr>
+                <w:noProof/>
+                <w:webHidden/>
+              </w:rPr>
+              <w:fldChar w:fldCharType="separate"/>
+            </w:r>
+            <w:r>
+              <w:rPr>
+                <w:noProof/>
+                <w:webHidden/>
+              </w:rPr>
+              <w:t>7</w:t>
+            </w:r>
+            <w:r>
+              <w:rPr>
+                <w:noProof/>
+                <w:webHidden/>
+              </w:rPr>
+              <w:fldChar w:fldCharType="end"/>
+            </w:r>
+          </w:hyperlink>
+        </w:p>
+        <w:p>
+          <w:pPr>
+            <w:pStyle w:val="TOC1"/>
+            <w:tabs>
+              <w:tab w:val="right" w:leader="dot" w:pos="9056"/>
+            </w:tabs>
+            <w:rPr>
+              <w:rFonts w:eastAsiaTheme="minorEastAsia"/>
+              <w:b w:val="0"/>
+              <w:bCs w:val="0"/>
+              <w:i w:val="0"/>
+              <w:iCs w:val="0"/>
+              <w:noProof/>
+              <w:lang w:eastAsia="en-GB"/>
+            </w:rPr>
+          </w:pPr>
+          <w:hyperlink w:anchor="_Toc66745865" w:history="1">
+            <w:r>
+              <w:rPr>
+                <w:rStyle w:val="Hyperlink"/>
+                <w:noProof/>
+                <w:lang w:val="en-US"/>
+              </w:rPr>
+              <w:t>Automatically removing outliers using the Outlier Labeling Rule (Tukey's rule)</w:t>
+            </w:r>
+            <w:r>
+              <w:rPr>
+                <w:noProof/>
+                <w:webHidden/>
+              </w:rPr>
+              <w:tab/>
+            </w:r>
+            <w:r>
+              <w:rPr>
+                <w:noProof/>
+                <w:webHidden/>
+              </w:rPr>
+              <w:fldChar w:fldCharType="begin"/>
+            </w:r>
+            <w:r>
+              <w:rPr>
+                <w:noProof/>
+                <w:webHidden/>
+              </w:rPr>
+              <w:instrText xml:space="preserve"> PAGEREF _Toc66745865 \h </w:instrText>
+            </w:r>
+            <w:r>
+              <w:rPr>
+                <w:noProof/>
+                <w:webHidden/>
+              </w:rPr>
+            </w:r>
+            <w:r>
+              <w:rPr>
+                <w:noProof/>
+                <w:webHidden/>
+              </w:rPr>
+              <w:fldChar w:fldCharType="separate"/>
+            </w:r>
+            <w:r>
+              <w:rPr>
+                <w:noProof/>
+                <w:webHidden/>
+              </w:rPr>
+              <w:t>8</w:t>
+            </w:r>
+            <w:r>
+              <w:rPr>
+                <w:noProof/>
+                <w:webHidden/>
+              </w:rPr>
+              <w:fldChar w:fldCharType="end"/>
+            </w:r>
+          </w:hyperlink>
+        </w:p>
+        <w:p>
+          <w:r>
+            <w:rPr>
+              <w:b/>
+              <w:bCs/>
+              <w:noProof/>
+            </w:rPr>
+            <w:fldChar w:fldCharType="end"/>
+          </w:r>
+        </w:p>
+      </w:sdtContent>
+    </w:sdt>
     <w:p>
       <w:pPr>
         <w:pStyle w:val="Heading1"/>
@@ -31,12 +462,240 @@
           <w:lang w:val="en-US"/>
         </w:rPr>
       </w:pPr>
+    </w:p>
+    <w:p>
+      <w:pPr>
+        <w:rPr>
+          <w:lang w:val="en-US"/>
+        </w:rPr>
+      </w:pPr>
+    </w:p>
+    <w:p>
+      <w:pPr>
+        <w:rPr>
+          <w:lang w:val="en-US"/>
+        </w:rPr>
+      </w:pPr>
+    </w:p>
+    <w:p>
+      <w:pPr>
+        <w:rPr>
+          <w:lang w:val="en-US"/>
+        </w:rPr>
+      </w:pPr>
+    </w:p>
+    <w:p>
+      <w:pPr>
+        <w:rPr>
+          <w:lang w:val="en-US"/>
+        </w:rPr>
+      </w:pPr>
+    </w:p>
+    <w:p>
+      <w:pPr>
+        <w:rPr>
+          <w:lang w:val="en-US"/>
+        </w:rPr>
+      </w:pPr>
+    </w:p>
+    <w:p>
+      <w:pPr>
+        <w:rPr>
+          <w:lang w:val="en-US"/>
+        </w:rPr>
+      </w:pPr>
+    </w:p>
+    <w:p>
+      <w:pPr>
+        <w:rPr>
+          <w:lang w:val="en-US"/>
+        </w:rPr>
+      </w:pPr>
+    </w:p>
+    <w:p>
+      <w:pPr>
+        <w:rPr>
+          <w:lang w:val="en-US"/>
+        </w:rPr>
+      </w:pPr>
+    </w:p>
+    <w:p>
+      <w:pPr>
+        <w:rPr>
+          <w:lang w:val="en-US"/>
+        </w:rPr>
+      </w:pPr>
+    </w:p>
+    <w:p>
+      <w:pPr>
+        <w:rPr>
+          <w:lang w:val="en-US"/>
+        </w:rPr>
+      </w:pPr>
+    </w:p>
+    <w:p>
+      <w:pPr>
+        <w:rPr>
+          <w:lang w:val="en-US"/>
+        </w:rPr>
+      </w:pPr>
+    </w:p>
+    <w:p>
+      <w:pPr>
+        <w:rPr>
+          <w:lang w:val="en-US"/>
+        </w:rPr>
+      </w:pPr>
+    </w:p>
+    <w:p>
+      <w:pPr>
+        <w:rPr>
+          <w:lang w:val="en-US"/>
+        </w:rPr>
+      </w:pPr>
+    </w:p>
+    <w:p>
+      <w:pPr>
+        <w:rPr>
+          <w:lang w:val="en-US"/>
+        </w:rPr>
+      </w:pPr>
+    </w:p>
+    <w:p>
+      <w:pPr>
+        <w:rPr>
+          <w:lang w:val="en-US"/>
+        </w:rPr>
+      </w:pPr>
+    </w:p>
+    <w:p>
+      <w:pPr>
+        <w:rPr>
+          <w:lang w:val="en-US"/>
+        </w:rPr>
+      </w:pPr>
+    </w:p>
+    <w:p>
+      <w:pPr>
+        <w:rPr>
+          <w:lang w:val="en-US"/>
+        </w:rPr>
+      </w:pPr>
+    </w:p>
+    <w:p>
+      <w:pPr>
+        <w:rPr>
+          <w:lang w:val="en-US"/>
+        </w:rPr>
+      </w:pPr>
+    </w:p>
+    <w:p>
+      <w:pPr>
+        <w:rPr>
+          <w:lang w:val="en-US"/>
+        </w:rPr>
+      </w:pPr>
+    </w:p>
+    <w:p>
+      <w:pPr>
+        <w:rPr>
+          <w:lang w:val="en-US"/>
+        </w:rPr>
+      </w:pPr>
+    </w:p>
+    <w:p>
+      <w:pPr>
+        <w:rPr>
+          <w:lang w:val="en-US"/>
+        </w:rPr>
+      </w:pPr>
+    </w:p>
+    <w:p>
+      <w:pPr>
+        <w:rPr>
+          <w:lang w:val="en-US"/>
+        </w:rPr>
+      </w:pPr>
+    </w:p>
+    <w:p>
+      <w:pPr>
+        <w:rPr>
+          <w:lang w:val="en-US"/>
+        </w:rPr>
+      </w:pPr>
+    </w:p>
+    <w:p>
+      <w:pPr>
+        <w:rPr>
+          <w:lang w:val="en-US"/>
+        </w:rPr>
+      </w:pPr>
+    </w:p>
+    <w:p>
+      <w:pPr>
+        <w:rPr>
+          <w:lang w:val="en-US"/>
+        </w:rPr>
+      </w:pPr>
+    </w:p>
+    <w:p>
+      <w:pPr>
+        <w:rPr>
+          <w:lang w:val="en-US"/>
+        </w:rPr>
+      </w:pPr>
+    </w:p>
+    <w:p>
+      <w:pPr>
+        <w:rPr>
+          <w:lang w:val="en-US"/>
+        </w:rPr>
+      </w:pPr>
+    </w:p>
+    <w:p>
+      <w:pPr>
+        <w:rPr>
+          <w:lang w:val="en-US"/>
+        </w:rPr>
+      </w:pPr>
+    </w:p>
+    <w:p>
+      <w:pPr>
+        <w:rPr>
+          <w:lang w:val="en-US"/>
+        </w:rPr>
+      </w:pPr>
+    </w:p>
+    <w:p>
+      <w:pPr>
+        <w:rPr>
+          <w:lang w:val="en-US"/>
+        </w:rPr>
+      </w:pPr>
+    </w:p>
+    <w:p>
+      <w:pPr>
+        <w:pStyle w:val="Heading1"/>
+        <w:rPr>
+          <w:lang w:val="en-US"/>
+        </w:rPr>
+      </w:pPr>
+    </w:p>
+    <w:p>
+      <w:pPr>
+        <w:pStyle w:val="Heading1"/>
+        <w:rPr>
+          <w:lang w:val="en-US"/>
+        </w:rPr>
+      </w:pPr>
+      <w:bookmarkStart w:id="0" w:name="_Toc66745861"/>
       <w:r>
         <w:rPr>
           <w:lang w:val="en-US"/>
         </w:rPr>
         <w:t>Introduction</w:t>
       </w:r>
+      <w:bookmarkEnd w:id="0"/>
     </w:p>
     <w:p>
       <w:pPr>
@@ -56,7 +715,31 @@
         <w:rPr>
           <w:lang w:val="en-US"/>
         </w:rPr>
-        <w:t xml:space="preserve">The statistics were calculated based on the collected weather data in a time span of a year between </w:t>
+        <w:t>The</w:t>
+      </w:r>
+      <w:r>
+        <w:rPr>
+          <w:lang w:val="en-US"/>
+        </w:rPr>
+        <w:t xml:space="preserve"> following weather data</w:t>
+      </w:r>
+      <w:r>
+        <w:rPr>
+          <w:lang w:val="en-US"/>
+        </w:rPr>
+        <w:t xml:space="preserve"> statistics w</w:t>
+      </w:r>
+      <w:r>
+        <w:rPr>
+          <w:lang w:val="en-US"/>
+        </w:rPr>
+        <w:t>as</w:t>
+      </w:r>
+      <w:r>
+        <w:rPr>
+          <w:lang w:val="en-US"/>
+        </w:rPr>
+        <w:t xml:space="preserve"> calculated based on the collected weather data in a time span of a year between </w:t>
       </w:r>
       <w:r>
         <w:rPr>
@@ -100,6 +783,134 @@
         </w:rPr>
         <w:t xml:space="preserve"> </w:t>
       </w:r>
+      <w:r>
+        <w:rPr>
+          <w:lang w:val="en-US"/>
+        </w:rPr>
+        <w:t>The data is first visuali</w:t>
+      </w:r>
+      <w:r>
+        <w:rPr>
+          <w:lang w:val="en-US"/>
+        </w:rPr>
+        <w:t>z</w:t>
+      </w:r>
+      <w:r>
+        <w:rPr>
+          <w:lang w:val="en-US"/>
+        </w:rPr>
+        <w:t>ed</w:t>
+      </w:r>
+      <w:r>
+        <w:rPr>
+          <w:lang w:val="en-US"/>
+        </w:rPr>
+        <w:t xml:space="preserve"> to get a first feel of it.</w:t>
+      </w:r>
+      <w:r>
+        <w:rPr>
+          <w:lang w:val="en-US"/>
+        </w:rPr>
+        <w:t xml:space="preserve"> </w:t>
+      </w:r>
+      <w:r>
+        <w:rPr>
+          <w:lang w:val="en-US"/>
+        </w:rPr>
+        <w:t xml:space="preserve">In the </w:t>
+      </w:r>
+      <w:r>
+        <w:rPr>
+          <w:lang w:val="en-US"/>
+        </w:rPr>
+        <w:t>next</w:t>
+      </w:r>
+      <w:r>
+        <w:rPr>
+          <w:lang w:val="en-US"/>
+        </w:rPr>
+        <w:t xml:space="preserve"> step</w:t>
+      </w:r>
+      <w:r>
+        <w:rPr>
+          <w:lang w:val="en-US"/>
+        </w:rPr>
+        <w:t xml:space="preserve"> essential descriptive statistics is calculated (mean, std dev, min and max). </w:t>
+      </w:r>
+      <w:r>
+        <w:rPr>
+          <w:lang w:val="en-US"/>
+        </w:rPr>
+        <w:t>In the second part</w:t>
+      </w:r>
+      <w:r>
+        <w:rPr>
+          <w:lang w:val="en-US"/>
+        </w:rPr>
+        <w:t xml:space="preserve"> some outliers </w:t>
+      </w:r>
+      <w:r>
+        <w:rPr>
+          <w:lang w:val="en-US"/>
+        </w:rPr>
+        <w:t>were</w:t>
+      </w:r>
+      <w:r>
+        <w:rPr>
+          <w:lang w:val="en-US"/>
+        </w:rPr>
+        <w:t xml:space="preserve"> manually inserted into data. Two methods were tested for detecting and removing the outliers. The first method is visual inspection of data using any visualization library like Matplotlib. The second method is called Outlier Labelling Rule </w:t>
+      </w:r>
+      <w:r>
+        <w:rPr>
+          <w:lang w:val="en-US"/>
+        </w:rPr>
+        <w:t>(</w:t>
+      </w:r>
+      <w:r>
+        <w:rPr>
+          <w:lang w:val="en-US"/>
+        </w:rPr>
+        <w:t>Hoaglin, Iglewitz, Tukeym, 1986, Performance of some resistant rules for outlier labeling)</w:t>
+      </w:r>
+      <w:r>
+        <w:rPr>
+          <w:lang w:val="en-US"/>
+        </w:rPr>
+        <w:t>.</w:t>
+      </w:r>
+      <w:r>
+        <w:rPr>
+          <w:lang w:val="en-US"/>
+        </w:rPr>
+        <w:t xml:space="preserve"> </w:t>
+      </w:r>
+      <w:r>
+        <w:rPr>
+          <w:lang w:val="en-US"/>
+        </w:rPr>
+        <w:t>Using this rule of thumb we could</w:t>
+      </w:r>
+      <w:r>
+        <w:rPr>
+          <w:lang w:val="en-US"/>
+        </w:rPr>
+        <w:t xml:space="preserve"> attempt to automatically determine what values are outliers based on distance from 25% and 75% percentile.</w:t>
+      </w:r>
+      <w:r>
+        <w:rPr>
+          <w:lang w:val="en-US"/>
+        </w:rPr>
+        <w:t xml:space="preserve"> This method has also been tested on the example data set</w:t>
+      </w:r>
+      <w:r>
+        <w:rPr>
+          <w:lang w:val="en-US"/>
+        </w:rPr>
+        <w:t xml:space="preserve"> in the last section.</w:t>
+      </w:r>
+      <w:bookmarkStart w:id="1" w:name="_GoBack"/>
+      <w:bookmarkEnd w:id="1"/>
     </w:p>
     <w:p>
       <w:pPr>
@@ -124,6 +935,7 @@
           <w:lang w:val="en-US"/>
         </w:rPr>
       </w:pPr>
+      <w:bookmarkStart w:id="2" w:name="_Toc66745862"/>
       <w:r>
         <w:rPr>
           <w:lang w:val="en-US"/>
@@ -136,6 +948,7 @@
         </w:rPr>
         <w:t xml:space="preserve"> at the data</w:t>
       </w:r>
+      <w:bookmarkEnd w:id="2"/>
     </w:p>
     <w:p>
       <w:pPr>
@@ -190,7 +1003,7 @@
                     <pic:cNvPicPr/>
                   </pic:nvPicPr>
                   <pic:blipFill>
-                    <a:blip r:embed="rId6"/>
+                    <a:blip r:embed="rId7"/>
                     <a:stretch>
                       <a:fillRect/>
                     </a:stretch>
@@ -270,7 +1083,6 @@
                 <w:lang w:val="en-US"/>
               </w:rPr>
             </w:pPr>
-            <w:proofErr w:type="spellStart"/>
             <w:r>
               <w:rPr>
                 <w:rFonts w:ascii="Calibri" w:hAnsi="Calibri" w:cs="Calibri"/>
@@ -278,7 +1090,6 @@
               </w:rPr>
               <w:t>Baro</w:t>
             </w:r>
-            <w:proofErr w:type="spellEnd"/>
           </w:p>
         </w:tc>
       </w:tr>
@@ -294,7 +1105,6 @@
                 <w:lang w:val="en-US"/>
               </w:rPr>
             </w:pPr>
-            <w:proofErr w:type="spellStart"/>
             <w:r>
               <w:rPr>
                 <w:rFonts w:ascii="Calibri" w:hAnsi="Calibri" w:cs="Calibri"/>
@@ -302,7 +1112,6 @@
               </w:rPr>
               <w:t>count</w:t>
             </w:r>
-            <w:proofErr w:type="spellEnd"/>
           </w:p>
         </w:tc>
         <w:tc>
@@ -338,7 +1147,6 @@
                 <w:lang w:val="en-US"/>
               </w:rPr>
             </w:pPr>
-            <w:proofErr w:type="spellStart"/>
             <w:r>
               <w:rPr>
                 <w:rFonts w:ascii="Calibri" w:hAnsi="Calibri" w:cs="Calibri"/>
@@ -346,7 +1154,6 @@
               </w:rPr>
               <w:t>mean</w:t>
             </w:r>
-            <w:proofErr w:type="spellEnd"/>
           </w:p>
         </w:tc>
         <w:tc>
@@ -382,7 +1189,6 @@
                 <w:lang w:val="en-US"/>
               </w:rPr>
             </w:pPr>
-            <w:proofErr w:type="spellStart"/>
             <w:r>
               <w:rPr>
                 <w:rFonts w:ascii="Calibri" w:hAnsi="Calibri" w:cs="Calibri"/>
@@ -390,7 +1196,6 @@
               </w:rPr>
               <w:t>std</w:t>
             </w:r>
-            <w:proofErr w:type="spellEnd"/>
           </w:p>
         </w:tc>
         <w:tc>
@@ -595,7 +1400,6 @@
                 <w:color w:val="000000"/>
               </w:rPr>
             </w:pPr>
-            <w:proofErr w:type="spellStart"/>
             <w:r>
               <w:rPr>
                 <w:rFonts w:ascii="Calibri" w:hAnsi="Calibri"/>
@@ -603,7 +1407,6 @@
               </w:rPr>
               <w:t>max</w:t>
             </w:r>
-            <w:proofErr w:type="spellEnd"/>
           </w:p>
         </w:tc>
         <w:tc>
@@ -816,7 +1619,7 @@
                     <pic:cNvPicPr/>
                   </pic:nvPicPr>
                   <pic:blipFill>
-                    <a:blip r:embed="rId7"/>
+                    <a:blip r:embed="rId8"/>
                     <a:stretch>
                       <a:fillRect/>
                     </a:stretch>
@@ -894,7 +1697,6 @@
                 <w:lang w:val="en-US"/>
               </w:rPr>
             </w:pPr>
-            <w:proofErr w:type="spellStart"/>
             <w:r>
               <w:rPr>
                 <w:rFonts w:ascii="Calibri" w:hAnsi="Calibri"/>
@@ -902,7 +1704,6 @@
               </w:rPr>
               <w:t>Humidity</w:t>
             </w:r>
-            <w:proofErr w:type="spellEnd"/>
           </w:p>
         </w:tc>
         <w:tc>
@@ -916,7 +1717,6 @@
                 <w:lang w:val="en-US"/>
               </w:rPr>
             </w:pPr>
-            <w:proofErr w:type="spellStart"/>
             <w:r>
               <w:rPr>
                 <w:rFonts w:ascii="Calibri" w:hAnsi="Calibri"/>
@@ -924,7 +1724,6 @@
               </w:rPr>
               <w:t>Temperature</w:t>
             </w:r>
-            <w:proofErr w:type="spellEnd"/>
           </w:p>
         </w:tc>
         <w:tc>
@@ -938,37 +1737,12 @@
                 <w:lang w:val="en-US"/>
               </w:rPr>
             </w:pPr>
-            <w:proofErr w:type="spellStart"/>
-            <w:r>
-              <w:rPr>
-                <w:rFonts w:ascii="Calibri" w:hAnsi="Calibri"/>
-                <w:color w:val="000000"/>
-              </w:rPr>
-              <w:t>Temperature_range</w:t>
-            </w:r>
-            <w:proofErr w:type="spellEnd"/>
-            <w:r>
-              <w:rPr>
-                <w:rFonts w:ascii="Calibri" w:hAnsi="Calibri"/>
-                <w:color w:val="000000"/>
-              </w:rPr>
-              <w:t xml:space="preserve"> (</w:t>
-            </w:r>
-            <w:proofErr w:type="spellStart"/>
-            <w:r>
-              <w:rPr>
-                <w:rFonts w:ascii="Calibri" w:hAnsi="Calibri"/>
-                <w:color w:val="000000"/>
-              </w:rPr>
-              <w:t>low</w:t>
-            </w:r>
-            <w:proofErr w:type="spellEnd"/>
-            <w:r>
-              <w:rPr>
-                <w:rFonts w:ascii="Calibri" w:hAnsi="Calibri"/>
-                <w:color w:val="000000"/>
-              </w:rPr>
-              <w:t>)</w:t>
+            <w:r>
+              <w:rPr>
+                <w:rFonts w:ascii="Calibri" w:hAnsi="Calibri"/>
+                <w:color w:val="000000"/>
+              </w:rPr>
+              <w:t>Temperature_range (low)</w:t>
             </w:r>
           </w:p>
         </w:tc>
@@ -983,21 +1757,12 @@
                 <w:lang w:val="en-US"/>
               </w:rPr>
             </w:pPr>
-            <w:proofErr w:type="spellStart"/>
-            <w:r>
-              <w:rPr>
-                <w:rFonts w:ascii="Calibri" w:hAnsi="Calibri"/>
-                <w:color w:val="000000"/>
-              </w:rPr>
-              <w:t>Temperature_range</w:t>
-            </w:r>
-            <w:proofErr w:type="spellEnd"/>
-            <w:r>
-              <w:rPr>
-                <w:rFonts w:ascii="Calibri" w:hAnsi="Calibri"/>
-                <w:color w:val="000000"/>
-              </w:rPr>
-              <w:t xml:space="preserve"> (high)</w:t>
+            <w:r>
+              <w:rPr>
+                <w:rFonts w:ascii="Calibri" w:hAnsi="Calibri"/>
+                <w:color w:val="000000"/>
+              </w:rPr>
+              <w:t>Temperature_range (high)</w:t>
             </w:r>
           </w:p>
         </w:tc>
@@ -1017,7 +1782,6 @@
                 <w:lang w:val="en-US"/>
               </w:rPr>
             </w:pPr>
-            <w:proofErr w:type="spellStart"/>
             <w:r>
               <w:rPr>
                 <w:rFonts w:ascii="Calibri" w:hAnsi="Calibri"/>
@@ -1025,7 +1789,6 @@
               </w:rPr>
               <w:t>count</w:t>
             </w:r>
-            <w:proofErr w:type="spellEnd"/>
           </w:p>
         </w:tc>
         <w:tc>
@@ -1124,7 +1887,6 @@
                 <w:lang w:val="en-US"/>
               </w:rPr>
             </w:pPr>
-            <w:proofErr w:type="spellStart"/>
             <w:r>
               <w:rPr>
                 <w:rFonts w:ascii="Calibri" w:hAnsi="Calibri"/>
@@ -1132,7 +1894,6 @@
               </w:rPr>
               <w:t>mean</w:t>
             </w:r>
-            <w:proofErr w:type="spellEnd"/>
           </w:p>
         </w:tc>
         <w:tc>
@@ -1231,7 +1992,6 @@
                 <w:lang w:val="en-US"/>
               </w:rPr>
             </w:pPr>
-            <w:proofErr w:type="spellStart"/>
             <w:r>
               <w:rPr>
                 <w:rFonts w:ascii="Calibri" w:hAnsi="Calibri"/>
@@ -1239,7 +1999,6 @@
               </w:rPr>
               <w:t>std</w:t>
             </w:r>
-            <w:proofErr w:type="spellEnd"/>
           </w:p>
         </w:tc>
         <w:tc>
@@ -1759,7 +2518,6 @@
                 <w:color w:val="000000"/>
               </w:rPr>
             </w:pPr>
-            <w:proofErr w:type="spellStart"/>
             <w:r>
               <w:rPr>
                 <w:rFonts w:ascii="Calibri" w:hAnsi="Calibri"/>
@@ -1767,7 +2525,6 @@
               </w:rPr>
               <w:t>max</w:t>
             </w:r>
-            <w:proofErr w:type="spellEnd"/>
           </w:p>
         </w:tc>
         <w:tc>
@@ -2013,7 +2770,6 @@
         <w:rPr>
           <w:lang w:val="en-US"/>
         </w:rPr>
-        <w:lastRenderedPageBreak/>
         <w:t>Outdoor temperatures</w:t>
       </w:r>
     </w:p>
@@ -2050,7 +2806,7 @@
                     <pic:cNvPicPr/>
                   </pic:nvPicPr>
                   <pic:blipFill>
-                    <a:blip r:embed="rId8"/>
+                    <a:blip r:embed="rId9"/>
                     <a:stretch>
                       <a:fillRect/>
                     </a:stretch>
@@ -2131,7 +2887,6 @@
                 <w:lang w:val="en-US"/>
               </w:rPr>
             </w:pPr>
-            <w:proofErr w:type="spellStart"/>
             <w:r>
               <w:rPr>
                 <w:rFonts w:ascii="Calibri" w:hAnsi="Calibri"/>
@@ -2139,7 +2894,6 @@
               </w:rPr>
               <w:t>Temperature</w:t>
             </w:r>
-            <w:proofErr w:type="spellEnd"/>
           </w:p>
         </w:tc>
         <w:tc>
@@ -2153,37 +2907,12 @@
                 <w:lang w:val="en-US"/>
               </w:rPr>
             </w:pPr>
-            <w:proofErr w:type="spellStart"/>
-            <w:r>
-              <w:rPr>
-                <w:rFonts w:ascii="Calibri" w:hAnsi="Calibri"/>
-                <w:color w:val="000000"/>
-              </w:rPr>
-              <w:t>Temperature_range</w:t>
-            </w:r>
-            <w:proofErr w:type="spellEnd"/>
-            <w:r>
-              <w:rPr>
-                <w:rFonts w:ascii="Calibri" w:hAnsi="Calibri"/>
-                <w:color w:val="000000"/>
-              </w:rPr>
-              <w:t xml:space="preserve"> (</w:t>
-            </w:r>
-            <w:proofErr w:type="spellStart"/>
-            <w:r>
-              <w:rPr>
-                <w:rFonts w:ascii="Calibri" w:hAnsi="Calibri"/>
-                <w:color w:val="000000"/>
-              </w:rPr>
-              <w:t>low</w:t>
-            </w:r>
-            <w:proofErr w:type="spellEnd"/>
-            <w:r>
-              <w:rPr>
-                <w:rFonts w:ascii="Calibri" w:hAnsi="Calibri"/>
-                <w:color w:val="000000"/>
-              </w:rPr>
-              <w:t>)</w:t>
+            <w:r>
+              <w:rPr>
+                <w:rFonts w:ascii="Calibri" w:hAnsi="Calibri"/>
+                <w:color w:val="000000"/>
+              </w:rPr>
+              <w:t>Temperature_range (low)</w:t>
             </w:r>
           </w:p>
         </w:tc>
@@ -2198,21 +2927,12 @@
                 <w:lang w:val="en-US"/>
               </w:rPr>
             </w:pPr>
-            <w:proofErr w:type="spellStart"/>
-            <w:r>
-              <w:rPr>
-                <w:rFonts w:ascii="Calibri" w:hAnsi="Calibri"/>
-                <w:color w:val="000000"/>
-              </w:rPr>
-              <w:t>Temperature_range</w:t>
-            </w:r>
-            <w:proofErr w:type="spellEnd"/>
-            <w:r>
-              <w:rPr>
-                <w:rFonts w:ascii="Calibri" w:hAnsi="Calibri"/>
-                <w:color w:val="000000"/>
-              </w:rPr>
-              <w:t xml:space="preserve"> (high)</w:t>
+            <w:r>
+              <w:rPr>
+                <w:rFonts w:ascii="Calibri" w:hAnsi="Calibri"/>
+                <w:color w:val="000000"/>
+              </w:rPr>
+              <w:t>Temperature_range (high)</w:t>
             </w:r>
           </w:p>
         </w:tc>
@@ -2229,7 +2949,6 @@
                 <w:lang w:val="en-US"/>
               </w:rPr>
             </w:pPr>
-            <w:proofErr w:type="spellStart"/>
             <w:r>
               <w:rPr>
                 <w:rFonts w:ascii="Calibri" w:hAnsi="Calibri"/>
@@ -2237,7 +2956,6 @@
               </w:rPr>
               <w:t>count</w:t>
             </w:r>
-            <w:proofErr w:type="spellEnd"/>
           </w:p>
         </w:tc>
         <w:tc>
@@ -2313,7 +3031,6 @@
                 <w:lang w:val="en-US"/>
               </w:rPr>
             </w:pPr>
-            <w:proofErr w:type="spellStart"/>
             <w:r>
               <w:rPr>
                 <w:rFonts w:ascii="Calibri" w:hAnsi="Calibri"/>
@@ -2321,7 +3038,6 @@
               </w:rPr>
               <w:t>mean</w:t>
             </w:r>
-            <w:proofErr w:type="spellEnd"/>
           </w:p>
         </w:tc>
         <w:tc>
@@ -2397,7 +3113,6 @@
                 <w:lang w:val="en-US"/>
               </w:rPr>
             </w:pPr>
-            <w:proofErr w:type="spellStart"/>
             <w:r>
               <w:rPr>
                 <w:rFonts w:ascii="Calibri" w:hAnsi="Calibri"/>
@@ -2405,7 +3120,6 @@
               </w:rPr>
               <w:t>std</w:t>
             </w:r>
-            <w:proofErr w:type="spellEnd"/>
           </w:p>
         </w:tc>
         <w:tc>
@@ -2810,7 +3524,6 @@
                 <w:color w:val="000000"/>
               </w:rPr>
             </w:pPr>
-            <w:proofErr w:type="spellStart"/>
             <w:r>
               <w:rPr>
                 <w:rFonts w:ascii="Calibri" w:hAnsi="Calibri"/>
@@ -2818,7 +3531,6 @@
               </w:rPr>
               <w:t>max</w:t>
             </w:r>
-            <w:proofErr w:type="spellEnd"/>
           </w:p>
         </w:tc>
         <w:tc>
@@ -3120,7 +3832,6 @@
         <w:rPr>
           <w:lang w:val="en-US"/>
         </w:rPr>
-        <w:lastRenderedPageBreak/>
         <w:t>Rain</w:t>
       </w:r>
       <w:r>
@@ -3169,7 +3880,7 @@
                     <pic:cNvPicPr/>
                   </pic:nvPicPr>
                   <pic:blipFill>
-                    <a:blip r:embed="rId9"/>
+                    <a:blip r:embed="rId10"/>
                     <a:stretch>
                       <a:fillRect/>
                     </a:stretch>
@@ -3235,7 +3946,6 @@
                 <w:lang w:val="en-US"/>
               </w:rPr>
             </w:pPr>
-            <w:proofErr w:type="spellStart"/>
             <w:r>
               <w:rPr>
                 <w:rFonts w:ascii="Calibri" w:hAnsi="Calibri"/>
@@ -3243,7 +3953,6 @@
               </w:rPr>
               <w:t>count</w:t>
             </w:r>
-            <w:proofErr w:type="spellEnd"/>
           </w:p>
         </w:tc>
         <w:tc>
@@ -3279,7 +3988,6 @@
                 <w:lang w:val="en-US"/>
               </w:rPr>
             </w:pPr>
-            <w:proofErr w:type="spellStart"/>
             <w:r>
               <w:rPr>
                 <w:rFonts w:ascii="Calibri" w:hAnsi="Calibri"/>
@@ -3287,7 +3995,6 @@
               </w:rPr>
               <w:t>mean</w:t>
             </w:r>
-            <w:proofErr w:type="spellEnd"/>
           </w:p>
         </w:tc>
         <w:tc>
@@ -3330,7 +4037,6 @@
                 <w:lang w:val="en-US"/>
               </w:rPr>
             </w:pPr>
-            <w:proofErr w:type="spellStart"/>
             <w:r>
               <w:rPr>
                 <w:rFonts w:ascii="Calibri" w:hAnsi="Calibri"/>
@@ -3338,7 +4044,6 @@
               </w:rPr>
               <w:t>std</w:t>
             </w:r>
-            <w:proofErr w:type="spellEnd"/>
           </w:p>
         </w:tc>
         <w:tc>
@@ -3556,7 +4261,6 @@
                 <w:lang w:val="en-US"/>
               </w:rPr>
             </w:pPr>
-            <w:proofErr w:type="spellStart"/>
             <w:r>
               <w:rPr>
                 <w:rFonts w:ascii="Calibri" w:hAnsi="Calibri"/>
@@ -3564,7 +4268,6 @@
               </w:rPr>
               <w:t>max</w:t>
             </w:r>
-            <w:proofErr w:type="spellEnd"/>
           </w:p>
         </w:tc>
         <w:tc>
@@ -3735,8 +4438,6 @@
           <w:lang w:val="en-US"/>
         </w:rPr>
       </w:pPr>
-      <w:bookmarkStart w:id="0" w:name="_GoBack"/>
-      <w:bookmarkEnd w:id="0"/>
     </w:p>
     <w:p>
       <w:pPr>
@@ -3759,13 +4460,14 @@
           <w:lang w:val="en-US"/>
         </w:rPr>
       </w:pPr>
-      <w:r>
-        <w:rPr>
-          <w:lang w:val="en-US"/>
-        </w:rPr>
-        <w:lastRenderedPageBreak/>
+      <w:bookmarkStart w:id="3" w:name="_Toc66745863"/>
+      <w:r>
+        <w:rPr>
+          <w:lang w:val="en-US"/>
+        </w:rPr>
         <w:t>Adding outliers to the indoor temperatures data</w:t>
       </w:r>
+      <w:bookmarkEnd w:id="3"/>
     </w:p>
     <w:p>
       <w:pPr>
@@ -3841,80 +4543,6 @@
             <wp:extent cx="5756910" cy="1556385"/>
             <wp:effectExtent l="0" t="0" r="0" b="5715"/>
             <wp:docPr id="6" name="Picture 6"/>
-            <wp:cNvGraphicFramePr>
-              <a:graphicFrameLocks xmlns:a="http://schemas.openxmlformats.org/drawingml/2006/main" noChangeAspect="1"/>
-            </wp:cNvGraphicFramePr>
-            <a:graphic xmlns:a="http://schemas.openxmlformats.org/drawingml/2006/main">
-              <a:graphicData uri="http://schemas.openxmlformats.org/drawingml/2006/picture">
-                <pic:pic xmlns:pic="http://schemas.openxmlformats.org/drawingml/2006/picture">
-                  <pic:nvPicPr>
-                    <pic:cNvPr id="1" name=""/>
-                    <pic:cNvPicPr/>
-                  </pic:nvPicPr>
-                  <pic:blipFill>
-                    <a:blip r:embed="rId10"/>
-                    <a:stretch>
-                      <a:fillRect/>
-                    </a:stretch>
-                  </pic:blipFill>
-                  <pic:spPr>
-                    <a:xfrm>
-                      <a:off x="0" y="0"/>
-                      <a:ext cx="5756910" cy="1556385"/>
-                    </a:xfrm>
-                    <a:prstGeom prst="rect">
-                      <a:avLst/>
-                    </a:prstGeom>
-                  </pic:spPr>
-                </pic:pic>
-              </a:graphicData>
-            </a:graphic>
-          </wp:inline>
-        </w:drawing>
-      </w:r>
-    </w:p>
-    <w:p>
-      <w:pPr>
-        <w:rPr>
-          <w:lang w:val="en-US"/>
-        </w:rPr>
-      </w:pPr>
-    </w:p>
-    <w:p>
-      <w:pPr>
-        <w:rPr>
-          <w:lang w:val="en-US"/>
-        </w:rPr>
-      </w:pPr>
-      <w:r>
-        <w:rPr>
-          <w:lang w:val="en-US"/>
-        </w:rPr>
-        <w:t>The outliers can be easily spotted just by plotting the data again:</w:t>
-      </w:r>
-    </w:p>
-    <w:p>
-      <w:pPr>
-        <w:rPr>
-          <w:lang w:val="en-US"/>
-        </w:rPr>
-      </w:pPr>
-    </w:p>
-    <w:p>
-      <w:pPr>
-        <w:rPr>
-          <w:lang w:val="en-US"/>
-        </w:rPr>
-      </w:pPr>
-      <w:r>
-        <w:rPr>
-          <w:lang w:val="en-US"/>
-        </w:rPr>
-        <w:drawing>
-          <wp:inline distT="0" distB="0" distL="0" distR="0" wp14:anchorId="21C08BEE" wp14:editId="689D6F20">
-            <wp:extent cx="5756910" cy="2295525"/>
-            <wp:effectExtent l="0" t="0" r="0" b="3175"/>
-            <wp:docPr id="5" name="Picture 5"/>
             <wp:cNvGraphicFramePr>
               <a:graphicFrameLocks xmlns:a="http://schemas.openxmlformats.org/drawingml/2006/main" noChangeAspect="1"/>
             </wp:cNvGraphicFramePr>
@@ -3934,6 +4562,358 @@
                   <pic:spPr>
                     <a:xfrm>
                       <a:off x="0" y="0"/>
+                      <a:ext cx="5756910" cy="1556385"/>
+                    </a:xfrm>
+                    <a:prstGeom prst="rect">
+                      <a:avLst/>
+                    </a:prstGeom>
+                  </pic:spPr>
+                </pic:pic>
+              </a:graphicData>
+            </a:graphic>
+          </wp:inline>
+        </w:drawing>
+      </w:r>
+    </w:p>
+    <w:p>
+      <w:pPr>
+        <w:rPr>
+          <w:lang w:val="en-US"/>
+        </w:rPr>
+      </w:pPr>
+    </w:p>
+    <w:p>
+      <w:pPr>
+        <w:rPr>
+          <w:lang w:val="en-US"/>
+        </w:rPr>
+      </w:pPr>
+    </w:p>
+    <w:p>
+      <w:pPr>
+        <w:rPr>
+          <w:lang w:val="en-US"/>
+        </w:rPr>
+      </w:pPr>
+    </w:p>
+    <w:p>
+      <w:pPr>
+        <w:rPr>
+          <w:lang w:val="en-US"/>
+        </w:rPr>
+      </w:pPr>
+    </w:p>
+    <w:p>
+      <w:pPr>
+        <w:rPr>
+          <w:lang w:val="en-US"/>
+        </w:rPr>
+      </w:pPr>
+    </w:p>
+    <w:p>
+      <w:pPr>
+        <w:rPr>
+          <w:lang w:val="en-US"/>
+        </w:rPr>
+      </w:pPr>
+    </w:p>
+    <w:p>
+      <w:pPr>
+        <w:rPr>
+          <w:lang w:val="en-US"/>
+        </w:rPr>
+      </w:pPr>
+    </w:p>
+    <w:p>
+      <w:pPr>
+        <w:rPr>
+          <w:lang w:val="en-US"/>
+        </w:rPr>
+      </w:pPr>
+    </w:p>
+    <w:p>
+      <w:pPr>
+        <w:rPr>
+          <w:lang w:val="en-US"/>
+        </w:rPr>
+      </w:pPr>
+    </w:p>
+    <w:p>
+      <w:pPr>
+        <w:rPr>
+          <w:lang w:val="en-US"/>
+        </w:rPr>
+      </w:pPr>
+    </w:p>
+    <w:p>
+      <w:pPr>
+        <w:rPr>
+          <w:lang w:val="en-US"/>
+        </w:rPr>
+      </w:pPr>
+    </w:p>
+    <w:p>
+      <w:pPr>
+        <w:rPr>
+          <w:lang w:val="en-US"/>
+        </w:rPr>
+      </w:pPr>
+    </w:p>
+    <w:p>
+      <w:pPr>
+        <w:rPr>
+          <w:lang w:val="en-US"/>
+        </w:rPr>
+      </w:pPr>
+    </w:p>
+    <w:p>
+      <w:pPr>
+        <w:rPr>
+          <w:lang w:val="en-US"/>
+        </w:rPr>
+      </w:pPr>
+    </w:p>
+    <w:p>
+      <w:pPr>
+        <w:rPr>
+          <w:lang w:val="en-US"/>
+        </w:rPr>
+      </w:pPr>
+    </w:p>
+    <w:p>
+      <w:pPr>
+        <w:rPr>
+          <w:lang w:val="en-US"/>
+        </w:rPr>
+      </w:pPr>
+    </w:p>
+    <w:p>
+      <w:pPr>
+        <w:rPr>
+          <w:lang w:val="en-US"/>
+        </w:rPr>
+      </w:pPr>
+    </w:p>
+    <w:p>
+      <w:pPr>
+        <w:rPr>
+          <w:lang w:val="en-US"/>
+        </w:rPr>
+      </w:pPr>
+    </w:p>
+    <w:p>
+      <w:pPr>
+        <w:rPr>
+          <w:lang w:val="en-US"/>
+        </w:rPr>
+      </w:pPr>
+    </w:p>
+    <w:p>
+      <w:pPr>
+        <w:rPr>
+          <w:lang w:val="en-US"/>
+        </w:rPr>
+      </w:pPr>
+    </w:p>
+    <w:p>
+      <w:pPr>
+        <w:rPr>
+          <w:lang w:val="en-US"/>
+        </w:rPr>
+      </w:pPr>
+    </w:p>
+    <w:p>
+      <w:pPr>
+        <w:rPr>
+          <w:lang w:val="en-US"/>
+        </w:rPr>
+      </w:pPr>
+    </w:p>
+    <w:p>
+      <w:pPr>
+        <w:rPr>
+          <w:lang w:val="en-US"/>
+        </w:rPr>
+      </w:pPr>
+    </w:p>
+    <w:p>
+      <w:pPr>
+        <w:rPr>
+          <w:lang w:val="en-US"/>
+        </w:rPr>
+      </w:pPr>
+    </w:p>
+    <w:p>
+      <w:pPr>
+        <w:rPr>
+          <w:lang w:val="en-US"/>
+        </w:rPr>
+      </w:pPr>
+    </w:p>
+    <w:p>
+      <w:pPr>
+        <w:rPr>
+          <w:lang w:val="en-US"/>
+        </w:rPr>
+      </w:pPr>
+    </w:p>
+    <w:p>
+      <w:pPr>
+        <w:rPr>
+          <w:lang w:val="en-US"/>
+        </w:rPr>
+      </w:pPr>
+    </w:p>
+    <w:p>
+      <w:pPr>
+        <w:rPr>
+          <w:lang w:val="en-US"/>
+        </w:rPr>
+      </w:pPr>
+    </w:p>
+    <w:p>
+      <w:pPr>
+        <w:pStyle w:val="Heading1"/>
+        <w:rPr>
+          <w:lang w:val="en-US"/>
+        </w:rPr>
+      </w:pPr>
+      <w:bookmarkStart w:id="4" w:name="_Toc66745864"/>
+      <w:r>
+        <w:rPr>
+          <w:lang w:val="en-US"/>
+        </w:rPr>
+        <w:t>Visual inspection of data</w:t>
+      </w:r>
+      <w:bookmarkEnd w:id="4"/>
+    </w:p>
+    <w:p>
+      <w:pPr>
+        <w:rPr>
+          <w:lang w:val="en-US"/>
+        </w:rPr>
+      </w:pPr>
+    </w:p>
+    <w:p>
+      <w:pPr>
+        <w:rPr>
+          <w:lang w:val="en-US"/>
+        </w:rPr>
+      </w:pPr>
+      <w:r>
+        <w:rPr>
+          <w:lang w:val="en-US"/>
+        </w:rPr>
+        <w:t>The outliers can be easily spotted just by plotting the data again</w:t>
+      </w:r>
+      <w:r>
+        <w:rPr>
+          <w:lang w:val="en-US"/>
+        </w:rPr>
+        <w:t xml:space="preserve"> in Matplotlib. It is clear that the values occurring at the beginning of the time series seem out of place and look like some kind of a sensor malfunction or human error</w:t>
+      </w:r>
+      <w:r>
+        <w:rPr>
+          <w:lang w:val="en-US"/>
+        </w:rPr>
+        <w:t>:</w:t>
+      </w:r>
+    </w:p>
+    <w:p>
+      <w:pPr>
+        <w:rPr>
+          <w:lang w:val="en-US"/>
+        </w:rPr>
+      </w:pPr>
+    </w:p>
+    <w:p>
+      <w:pPr>
+        <w:rPr>
+          <w:lang w:val="en-US"/>
+        </w:rPr>
+      </w:pPr>
+      <w:r>
+        <w:rPr>
+          <w:lang w:val="en-US"/>
+        </w:rPr>
+        <w:drawing>
+          <wp:inline distT="0" distB="0" distL="0" distR="0" wp14:anchorId="3CD5BD75" wp14:editId="461162D4">
+            <wp:extent cx="5756910" cy="2458720"/>
+            <wp:effectExtent l="0" t="0" r="0" b="5080"/>
+            <wp:docPr id="8" name="Picture 8"/>
+            <wp:cNvGraphicFramePr>
+              <a:graphicFrameLocks xmlns:a="http://schemas.openxmlformats.org/drawingml/2006/main" noChangeAspect="1"/>
+            </wp:cNvGraphicFramePr>
+            <a:graphic xmlns:a="http://schemas.openxmlformats.org/drawingml/2006/main">
+              <a:graphicData uri="http://schemas.openxmlformats.org/drawingml/2006/picture">
+                <pic:pic xmlns:pic="http://schemas.openxmlformats.org/drawingml/2006/picture">
+                  <pic:nvPicPr>
+                    <pic:cNvPr id="1" name=""/>
+                    <pic:cNvPicPr/>
+                  </pic:nvPicPr>
+                  <pic:blipFill>
+                    <a:blip r:embed="rId12"/>
+                    <a:stretch>
+                      <a:fillRect/>
+                    </a:stretch>
+                  </pic:blipFill>
+                  <pic:spPr>
+                    <a:xfrm>
+                      <a:off x="0" y="0"/>
+                      <a:ext cx="5756910" cy="2458720"/>
+                    </a:xfrm>
+                    <a:prstGeom prst="rect">
+                      <a:avLst/>
+                    </a:prstGeom>
+                  </pic:spPr>
+                </pic:pic>
+              </a:graphicData>
+            </a:graphic>
+          </wp:inline>
+        </w:drawing>
+      </w:r>
+    </w:p>
+    <w:p>
+      <w:pPr>
+        <w:rPr>
+          <w:lang w:val="en-US"/>
+        </w:rPr>
+      </w:pPr>
+    </w:p>
+    <w:p>
+      <w:pPr>
+        <w:rPr>
+          <w:lang w:val="en-US"/>
+        </w:rPr>
+      </w:pPr>
+      <w:r>
+        <w:rPr>
+          <w:lang w:val="en-US"/>
+        </w:rPr>
+        <w:drawing>
+          <wp:inline distT="0" distB="0" distL="0" distR="0" wp14:anchorId="21C08BEE" wp14:editId="689D6F20">
+            <wp:extent cx="5756910" cy="2295525"/>
+            <wp:effectExtent l="0" t="0" r="0" b="3175"/>
+            <wp:docPr id="5" name="Picture 5"/>
+            <wp:cNvGraphicFramePr>
+              <a:graphicFrameLocks xmlns:a="http://schemas.openxmlformats.org/drawingml/2006/main" noChangeAspect="1"/>
+            </wp:cNvGraphicFramePr>
+            <a:graphic xmlns:a="http://schemas.openxmlformats.org/drawingml/2006/main">
+              <a:graphicData uri="http://schemas.openxmlformats.org/drawingml/2006/picture">
+                <pic:pic xmlns:pic="http://schemas.openxmlformats.org/drawingml/2006/picture">
+                  <pic:nvPicPr>
+                    <pic:cNvPr id="1" name=""/>
+                    <pic:cNvPicPr/>
+                  </pic:nvPicPr>
+                  <pic:blipFill>
+                    <a:blip r:embed="rId13"/>
+                    <a:stretch>
+                      <a:fillRect/>
+                    </a:stretch>
+                  </pic:blipFill>
+                  <pic:spPr>
+                    <a:xfrm>
+                      <a:off x="0" y="0"/>
                       <a:ext cx="5756910" cy="2295525"/>
                     </a:xfrm>
                     <a:prstGeom prst="rect">
@@ -3945,6 +4925,2434 @@
             </a:graphic>
           </wp:inline>
         </w:drawing>
+      </w:r>
+    </w:p>
+    <w:p>
+      <w:pPr>
+        <w:rPr>
+          <w:lang w:val="en-US"/>
+        </w:rPr>
+      </w:pPr>
+    </w:p>
+    <w:p>
+      <w:pPr>
+        <w:rPr>
+          <w:lang w:val="en-US"/>
+        </w:rPr>
+      </w:pPr>
+      <w:r>
+        <w:rPr>
+          <w:lang w:val="en-US"/>
+        </w:rPr>
+        <w:t>It is easier to visually detect outliers by looking at each time series separately:</w:t>
+      </w:r>
+    </w:p>
+    <w:p>
+      <w:pPr>
+        <w:rPr>
+          <w:lang w:val="en-US"/>
+        </w:rPr>
+      </w:pPr>
+      <w:r>
+        <w:rPr>
+          <w:lang w:val="en-US"/>
+        </w:rPr>
+        <w:lastRenderedPageBreak/>
+        <w:drawing>
+          <wp:inline distT="0" distB="0" distL="0" distR="0" wp14:anchorId="5B45BDA9" wp14:editId="7C5AD971">
+            <wp:extent cx="5756910" cy="2278380"/>
+            <wp:effectExtent l="0" t="0" r="0" b="0"/>
+            <wp:docPr id="7" name="Picture 7"/>
+            <wp:cNvGraphicFramePr>
+              <a:graphicFrameLocks xmlns:a="http://schemas.openxmlformats.org/drawingml/2006/main" noChangeAspect="1"/>
+            </wp:cNvGraphicFramePr>
+            <a:graphic xmlns:a="http://schemas.openxmlformats.org/drawingml/2006/main">
+              <a:graphicData uri="http://schemas.openxmlformats.org/drawingml/2006/picture">
+                <pic:pic xmlns:pic="http://schemas.openxmlformats.org/drawingml/2006/picture">
+                  <pic:nvPicPr>
+                    <pic:cNvPr id="1" name=""/>
+                    <pic:cNvPicPr/>
+                  </pic:nvPicPr>
+                  <pic:blipFill>
+                    <a:blip r:embed="rId14"/>
+                    <a:stretch>
+                      <a:fillRect/>
+                    </a:stretch>
+                  </pic:blipFill>
+                  <pic:spPr>
+                    <a:xfrm>
+                      <a:off x="0" y="0"/>
+                      <a:ext cx="5756910" cy="2278380"/>
+                    </a:xfrm>
+                    <a:prstGeom prst="rect">
+                      <a:avLst/>
+                    </a:prstGeom>
+                  </pic:spPr>
+                </pic:pic>
+              </a:graphicData>
+            </a:graphic>
+          </wp:inline>
+        </w:drawing>
+      </w:r>
+    </w:p>
+    <w:p>
+      <w:pPr>
+        <w:rPr>
+          <w:lang w:val="en-US"/>
+        </w:rPr>
+      </w:pPr>
+    </w:p>
+    <w:p>
+      <w:pPr>
+        <w:pStyle w:val="Heading1"/>
+        <w:rPr>
+          <w:lang w:val="en-US"/>
+        </w:rPr>
+      </w:pPr>
+      <w:bookmarkStart w:id="5" w:name="_Toc66745865"/>
+      <w:r>
+        <w:rPr>
+          <w:lang w:val="en-US"/>
+        </w:rPr>
+        <w:t xml:space="preserve">Automatically removing outliers using the </w:t>
+      </w:r>
+      <w:r>
+        <w:rPr>
+          <w:lang w:val="en-US"/>
+        </w:rPr>
+        <w:t>Outlier Labeling Rule</w:t>
+      </w:r>
+      <w:r>
+        <w:rPr>
+          <w:lang w:val="en-US"/>
+        </w:rPr>
+        <w:t xml:space="preserve"> (</w:t>
+      </w:r>
+      <w:r>
+        <w:rPr>
+          <w:lang w:val="en-US"/>
+        </w:rPr>
+        <w:t>Tukey's rule</w:t>
+      </w:r>
+      <w:r>
+        <w:rPr>
+          <w:lang w:val="en-US"/>
+        </w:rPr>
+        <w:t>)</w:t>
+      </w:r>
+      <w:bookmarkEnd w:id="5"/>
+    </w:p>
+    <w:p>
+      <w:pPr>
+        <w:rPr>
+          <w:lang w:val="en-US"/>
+        </w:rPr>
+      </w:pPr>
+    </w:p>
+    <w:p>
+      <w:pPr>
+        <w:rPr>
+          <w:lang w:val="en-US"/>
+        </w:rPr>
+      </w:pPr>
+      <w:r>
+        <w:rPr>
+          <w:lang w:val="en-US"/>
+        </w:rPr>
+        <w:t>We could also attempt to detect and remove outliers automatically. Looking again at the basic descriptive statistics of the modified CSV document we can see that the mean and std dev haven’t changed much, but we can see that min and max values reveal it might be worth looking more closely at the data:</w:t>
+      </w:r>
+    </w:p>
+    <w:p>
+      <w:pPr>
+        <w:rPr>
+          <w:lang w:val="en-US"/>
+        </w:rPr>
+      </w:pPr>
+    </w:p>
+    <w:tbl>
+      <w:tblPr>
+        <w:tblStyle w:val="TableGrid"/>
+        <w:tblpPr w:leftFromText="181" w:rightFromText="181" w:vertAnchor="text" w:horzAnchor="margin" w:tblpX="341" w:tblpY="267"/>
+        <w:tblW w:w="0" w:type="auto"/>
+        <w:tblBorders>
+          <w:top w:val="dotted" w:sz="4" w:space="0" w:color="7F7F7F" w:themeColor="text1" w:themeTint="80"/>
+          <w:left w:val="dotted" w:sz="4" w:space="0" w:color="7F7F7F" w:themeColor="text1" w:themeTint="80"/>
+          <w:bottom w:val="dotted" w:sz="4" w:space="0" w:color="7F7F7F" w:themeColor="text1" w:themeTint="80"/>
+          <w:right w:val="dotted" w:sz="4" w:space="0" w:color="7F7F7F" w:themeColor="text1" w:themeTint="80"/>
+          <w:insideH w:val="dotted" w:sz="4" w:space="0" w:color="7F7F7F" w:themeColor="text1" w:themeTint="80"/>
+          <w:insideV w:val="dotted" w:sz="4" w:space="0" w:color="7F7F7F" w:themeColor="text1" w:themeTint="80"/>
+        </w:tblBorders>
+        <w:tblLook w:val="04A0" w:firstRow="1" w:lastRow="0" w:firstColumn="1" w:lastColumn="0" w:noHBand="0" w:noVBand="1"/>
+      </w:tblPr>
+      <w:tblGrid>
+        <w:gridCol w:w="777"/>
+        <w:gridCol w:w="1366"/>
+        <w:gridCol w:w="1498"/>
+        <w:gridCol w:w="2175"/>
+        <w:gridCol w:w="2406"/>
+      </w:tblGrid>
+      <w:tr>
+        <w:trPr>
+          <w:trHeight w:val="559"/>
+        </w:trPr>
+        <w:tc>
+          <w:tcPr>
+            <w:tcW w:w="777" w:type="dxa"/>
+            <w:vAlign w:val="bottom"/>
+          </w:tcPr>
+          <w:p>
+            <w:pPr>
+              <w:rPr>
+                <w:lang w:val="en-US"/>
+              </w:rPr>
+            </w:pPr>
+          </w:p>
+        </w:tc>
+        <w:tc>
+          <w:tcPr>
+            <w:tcW w:w="1366" w:type="dxa"/>
+            <w:vAlign w:val="bottom"/>
+          </w:tcPr>
+          <w:p>
+            <w:pPr>
+              <w:rPr>
+                <w:lang w:val="en-US"/>
+              </w:rPr>
+            </w:pPr>
+            <w:r>
+              <w:rPr>
+                <w:rFonts w:ascii="Calibri" w:hAnsi="Calibri"/>
+                <w:color w:val="000000"/>
+              </w:rPr>
+              <w:t>Humidity</w:t>
+            </w:r>
+          </w:p>
+        </w:tc>
+        <w:tc>
+          <w:tcPr>
+            <w:tcW w:w="1498" w:type="dxa"/>
+            <w:vAlign w:val="bottom"/>
+          </w:tcPr>
+          <w:p>
+            <w:pPr>
+              <w:rPr>
+                <w:lang w:val="en-US"/>
+              </w:rPr>
+            </w:pPr>
+            <w:r>
+              <w:rPr>
+                <w:rFonts w:ascii="Calibri" w:hAnsi="Calibri"/>
+                <w:color w:val="000000"/>
+              </w:rPr>
+              <w:t>Temperature</w:t>
+            </w:r>
+          </w:p>
+        </w:tc>
+        <w:tc>
+          <w:tcPr>
+            <w:tcW w:w="2175" w:type="dxa"/>
+            <w:vAlign w:val="bottom"/>
+          </w:tcPr>
+          <w:p>
+            <w:pPr>
+              <w:rPr>
+                <w:lang w:val="en-US"/>
+              </w:rPr>
+            </w:pPr>
+            <w:r>
+              <w:rPr>
+                <w:rFonts w:ascii="Calibri" w:hAnsi="Calibri"/>
+                <w:color w:val="000000"/>
+              </w:rPr>
+              <w:t>Temperature_range (low)</w:t>
+            </w:r>
+          </w:p>
+        </w:tc>
+        <w:tc>
+          <w:tcPr>
+            <w:tcW w:w="2406" w:type="dxa"/>
+            <w:vAlign w:val="bottom"/>
+          </w:tcPr>
+          <w:p>
+            <w:pPr>
+              <w:rPr>
+                <w:lang w:val="en-US"/>
+              </w:rPr>
+            </w:pPr>
+            <w:r>
+              <w:rPr>
+                <w:rFonts w:ascii="Calibri" w:hAnsi="Calibri"/>
+                <w:color w:val="000000"/>
+              </w:rPr>
+              <w:t>Temperature_range (high)</w:t>
+            </w:r>
+          </w:p>
+        </w:tc>
+      </w:tr>
+      <w:tr>
+        <w:trPr>
+          <w:trHeight w:val="279"/>
+        </w:trPr>
+        <w:tc>
+          <w:tcPr>
+            <w:tcW w:w="777" w:type="dxa"/>
+            <w:vAlign w:val="bottom"/>
+          </w:tcPr>
+          <w:p>
+            <w:pPr>
+              <w:rPr>
+                <w:lang w:val="en-US"/>
+              </w:rPr>
+            </w:pPr>
+            <w:r>
+              <w:rPr>
+                <w:rFonts w:ascii="Calibri" w:hAnsi="Calibri"/>
+                <w:color w:val="000000"/>
+              </w:rPr>
+              <w:t>count</w:t>
+            </w:r>
+          </w:p>
+        </w:tc>
+        <w:tc>
+          <w:tcPr>
+            <w:tcW w:w="1366" w:type="dxa"/>
+            <w:vAlign w:val="bottom"/>
+          </w:tcPr>
+          <w:p>
+            <w:pPr>
+              <w:rPr>
+                <w:lang w:val="en-US"/>
+              </w:rPr>
+            </w:pPr>
+            <w:r>
+              <w:rPr>
+                <w:rFonts w:ascii="Calibri" w:hAnsi="Calibri"/>
+                <w:color w:val="000000"/>
+              </w:rPr>
+              <w:t>354</w:t>
+            </w:r>
+          </w:p>
+        </w:tc>
+        <w:tc>
+          <w:tcPr>
+            <w:tcW w:w="1498" w:type="dxa"/>
+            <w:vAlign w:val="bottom"/>
+          </w:tcPr>
+          <w:p>
+            <w:pPr>
+              <w:rPr>
+                <w:lang w:val="en-US"/>
+              </w:rPr>
+            </w:pPr>
+            <w:r>
+              <w:rPr>
+                <w:rFonts w:ascii="Calibri" w:hAnsi="Calibri"/>
+                <w:color w:val="000000"/>
+              </w:rPr>
+              <w:t>354</w:t>
+            </w:r>
+          </w:p>
+        </w:tc>
+        <w:tc>
+          <w:tcPr>
+            <w:tcW w:w="2175" w:type="dxa"/>
+            <w:vAlign w:val="bottom"/>
+          </w:tcPr>
+          <w:p>
+            <w:pPr>
+              <w:rPr>
+                <w:lang w:val="en-US"/>
+              </w:rPr>
+            </w:pPr>
+            <w:r>
+              <w:rPr>
+                <w:rFonts w:ascii="Calibri" w:hAnsi="Calibri"/>
+                <w:color w:val="000000"/>
+              </w:rPr>
+              <w:t>354</w:t>
+            </w:r>
+          </w:p>
+        </w:tc>
+        <w:tc>
+          <w:tcPr>
+            <w:tcW w:w="2406" w:type="dxa"/>
+            <w:vAlign w:val="bottom"/>
+          </w:tcPr>
+          <w:p>
+            <w:pPr>
+              <w:rPr>
+                <w:lang w:val="en-US"/>
+              </w:rPr>
+            </w:pPr>
+            <w:r>
+              <w:rPr>
+                <w:rFonts w:ascii="Calibri" w:hAnsi="Calibri"/>
+                <w:color w:val="000000"/>
+              </w:rPr>
+              <w:t>354</w:t>
+            </w:r>
+          </w:p>
+        </w:tc>
+      </w:tr>
+      <w:tr>
+        <w:trPr>
+          <w:trHeight w:val="265"/>
+        </w:trPr>
+        <w:tc>
+          <w:tcPr>
+            <w:tcW w:w="777" w:type="dxa"/>
+            <w:vAlign w:val="bottom"/>
+          </w:tcPr>
+          <w:p>
+            <w:pPr>
+              <w:rPr>
+                <w:lang w:val="en-US"/>
+              </w:rPr>
+            </w:pPr>
+            <w:r>
+              <w:rPr>
+                <w:rFonts w:ascii="Calibri" w:hAnsi="Calibri"/>
+                <w:color w:val="000000"/>
+              </w:rPr>
+              <w:t>mean</w:t>
+            </w:r>
+          </w:p>
+        </w:tc>
+        <w:tc>
+          <w:tcPr>
+            <w:tcW w:w="1366" w:type="dxa"/>
+            <w:vAlign w:val="bottom"/>
+          </w:tcPr>
+          <w:p>
+            <w:pPr>
+              <w:rPr>
+                <w:lang w:val="en-US"/>
+              </w:rPr>
+            </w:pPr>
+            <w:r>
+              <w:rPr>
+                <w:rFonts w:ascii="Calibri" w:hAnsi="Calibri"/>
+                <w:color w:val="000000"/>
+              </w:rPr>
+              <w:t>48,520</w:t>
+            </w:r>
+          </w:p>
+        </w:tc>
+        <w:tc>
+          <w:tcPr>
+            <w:tcW w:w="1498" w:type="dxa"/>
+            <w:vAlign w:val="bottom"/>
+          </w:tcPr>
+          <w:p>
+            <w:pPr>
+              <w:rPr>
+                <w:lang w:val="en-US"/>
+              </w:rPr>
+            </w:pPr>
+            <w:r>
+              <w:rPr>
+                <w:rFonts w:ascii="Calibri" w:hAnsi="Calibri"/>
+                <w:color w:val="000000"/>
+              </w:rPr>
+              <w:t>21,828</w:t>
+            </w:r>
+          </w:p>
+        </w:tc>
+        <w:tc>
+          <w:tcPr>
+            <w:tcW w:w="2175" w:type="dxa"/>
+            <w:vAlign w:val="bottom"/>
+          </w:tcPr>
+          <w:p>
+            <w:pPr>
+              <w:rPr>
+                <w:lang w:val="en-US"/>
+              </w:rPr>
+            </w:pPr>
+            <w:r>
+              <w:rPr>
+                <w:rFonts w:ascii="Calibri" w:hAnsi="Calibri"/>
+                <w:color w:val="000000"/>
+              </w:rPr>
+              <w:t>20,556</w:t>
+            </w:r>
+          </w:p>
+        </w:tc>
+        <w:tc>
+          <w:tcPr>
+            <w:tcW w:w="2406" w:type="dxa"/>
+            <w:vAlign w:val="bottom"/>
+          </w:tcPr>
+          <w:p>
+            <w:pPr>
+              <w:rPr>
+                <w:lang w:val="en-US"/>
+              </w:rPr>
+            </w:pPr>
+            <w:r>
+              <w:rPr>
+                <w:rFonts w:ascii="Calibri" w:hAnsi="Calibri"/>
+                <w:color w:val="000000"/>
+              </w:rPr>
+              <w:t>23,534</w:t>
+            </w:r>
+          </w:p>
+        </w:tc>
+      </w:tr>
+      <w:tr>
+        <w:trPr>
+          <w:trHeight w:val="279"/>
+        </w:trPr>
+        <w:tc>
+          <w:tcPr>
+            <w:tcW w:w="777" w:type="dxa"/>
+            <w:vAlign w:val="bottom"/>
+          </w:tcPr>
+          <w:p>
+            <w:pPr>
+              <w:rPr>
+                <w:lang w:val="en-US"/>
+              </w:rPr>
+            </w:pPr>
+            <w:r>
+              <w:rPr>
+                <w:rFonts w:ascii="Calibri" w:hAnsi="Calibri"/>
+                <w:color w:val="000000"/>
+              </w:rPr>
+              <w:t>std</w:t>
+            </w:r>
+          </w:p>
+        </w:tc>
+        <w:tc>
+          <w:tcPr>
+            <w:tcW w:w="1366" w:type="dxa"/>
+            <w:vAlign w:val="bottom"/>
+          </w:tcPr>
+          <w:p>
+            <w:pPr>
+              <w:rPr>
+                <w:lang w:val="en-US"/>
+              </w:rPr>
+            </w:pPr>
+            <w:r>
+              <w:rPr>
+                <w:rFonts w:ascii="Calibri" w:hAnsi="Calibri"/>
+                <w:color w:val="000000"/>
+              </w:rPr>
+              <w:t>5,189</w:t>
+            </w:r>
+          </w:p>
+        </w:tc>
+        <w:tc>
+          <w:tcPr>
+            <w:tcW w:w="1498" w:type="dxa"/>
+            <w:vAlign w:val="bottom"/>
+          </w:tcPr>
+          <w:p>
+            <w:pPr>
+              <w:rPr>
+                <w:lang w:val="en-US"/>
+              </w:rPr>
+            </w:pPr>
+            <w:r>
+              <w:rPr>
+                <w:rFonts w:ascii="Calibri" w:hAnsi="Calibri"/>
+                <w:color w:val="000000"/>
+              </w:rPr>
+              <w:t>2,058</w:t>
+            </w:r>
+          </w:p>
+        </w:tc>
+        <w:tc>
+          <w:tcPr>
+            <w:tcW w:w="2175" w:type="dxa"/>
+            <w:vAlign w:val="bottom"/>
+          </w:tcPr>
+          <w:p>
+            <w:pPr>
+              <w:rPr>
+                <w:lang w:val="en-US"/>
+              </w:rPr>
+            </w:pPr>
+            <w:r>
+              <w:rPr>
+                <w:rFonts w:ascii="Calibri" w:hAnsi="Calibri"/>
+                <w:color w:val="000000"/>
+              </w:rPr>
+              <w:t>2,405</w:t>
+            </w:r>
+          </w:p>
+        </w:tc>
+        <w:tc>
+          <w:tcPr>
+            <w:tcW w:w="2406" w:type="dxa"/>
+            <w:vAlign w:val="bottom"/>
+          </w:tcPr>
+          <w:p>
+            <w:pPr>
+              <w:rPr>
+                <w:lang w:val="en-US"/>
+              </w:rPr>
+            </w:pPr>
+            <w:r>
+              <w:rPr>
+                <w:rFonts w:ascii="Calibri" w:hAnsi="Calibri"/>
+                <w:color w:val="000000"/>
+              </w:rPr>
+              <w:t>1,701</w:t>
+            </w:r>
+          </w:p>
+        </w:tc>
+      </w:tr>
+      <w:tr>
+        <w:trPr>
+          <w:trHeight w:val="279"/>
+        </w:trPr>
+        <w:tc>
+          <w:tcPr>
+            <w:tcW w:w="777" w:type="dxa"/>
+            <w:vAlign w:val="bottom"/>
+          </w:tcPr>
+          <w:p>
+            <w:pPr>
+              <w:rPr>
+                <w:lang w:val="en-US"/>
+              </w:rPr>
+            </w:pPr>
+            <w:r>
+              <w:rPr>
+                <w:rFonts w:ascii="Calibri" w:hAnsi="Calibri"/>
+                <w:color w:val="000000"/>
+              </w:rPr>
+              <w:t>min</w:t>
+            </w:r>
+          </w:p>
+        </w:tc>
+        <w:tc>
+          <w:tcPr>
+            <w:tcW w:w="1366" w:type="dxa"/>
+            <w:vAlign w:val="bottom"/>
+          </w:tcPr>
+          <w:p>
+            <w:pPr>
+              <w:rPr>
+                <w:lang w:val="en-US"/>
+              </w:rPr>
+            </w:pPr>
+            <w:r>
+              <w:rPr>
+                <w:rFonts w:ascii="Calibri" w:hAnsi="Calibri"/>
+                <w:color w:val="000000"/>
+              </w:rPr>
+              <w:t>37</w:t>
+            </w:r>
+          </w:p>
+        </w:tc>
+        <w:tc>
+          <w:tcPr>
+            <w:tcW w:w="1498" w:type="dxa"/>
+            <w:vAlign w:val="bottom"/>
+          </w:tcPr>
+          <w:p>
+            <w:pPr>
+              <w:rPr>
+                <w:lang w:val="en-US"/>
+              </w:rPr>
+            </w:pPr>
+            <w:r>
+              <w:rPr>
+                <w:rFonts w:ascii="Calibri" w:hAnsi="Calibri"/>
+                <w:color w:val="000000"/>
+              </w:rPr>
+              <w:t>18,040</w:t>
+            </w:r>
+          </w:p>
+        </w:tc>
+        <w:tc>
+          <w:tcPr>
+            <w:tcW w:w="2175" w:type="dxa"/>
+            <w:vAlign w:val="bottom"/>
+          </w:tcPr>
+          <w:p>
+            <w:pPr>
+              <w:rPr>
+                <w:lang w:val="en-US"/>
+              </w:rPr>
+            </w:pPr>
+            <w:r>
+              <w:rPr>
+                <w:rFonts w:ascii="Calibri" w:hAnsi="Calibri"/>
+                <w:color w:val="000000"/>
+              </w:rPr>
+              <w:t>14,900</w:t>
+            </w:r>
+          </w:p>
+        </w:tc>
+        <w:tc>
+          <w:tcPr>
+            <w:tcW w:w="2406" w:type="dxa"/>
+            <w:vAlign w:val="bottom"/>
+          </w:tcPr>
+          <w:p>
+            <w:pPr>
+              <w:rPr>
+                <w:lang w:val="en-US"/>
+              </w:rPr>
+            </w:pPr>
+            <w:r>
+              <w:rPr>
+                <w:rFonts w:ascii="Calibri" w:hAnsi="Calibri"/>
+                <w:color w:val="000000"/>
+              </w:rPr>
+              <w:t>19,700</w:t>
+            </w:r>
+          </w:p>
+        </w:tc>
+      </w:tr>
+      <w:tr>
+        <w:trPr>
+          <w:trHeight w:val="279"/>
+        </w:trPr>
+        <w:tc>
+          <w:tcPr>
+            <w:tcW w:w="777" w:type="dxa"/>
+            <w:vAlign w:val="bottom"/>
+          </w:tcPr>
+          <w:p>
+            <w:pPr>
+              <w:rPr>
+                <w:lang w:val="en-US"/>
+              </w:rPr>
+            </w:pPr>
+            <w:r>
+              <w:rPr>
+                <w:rFonts w:ascii="Calibri" w:hAnsi="Calibri"/>
+                <w:color w:val="000000"/>
+              </w:rPr>
+              <w:t>25%</w:t>
+            </w:r>
+          </w:p>
+        </w:tc>
+        <w:tc>
+          <w:tcPr>
+            <w:tcW w:w="1366" w:type="dxa"/>
+            <w:vAlign w:val="bottom"/>
+          </w:tcPr>
+          <w:p>
+            <w:pPr>
+              <w:rPr>
+                <w:lang w:val="en-US"/>
+              </w:rPr>
+            </w:pPr>
+            <w:r>
+              <w:rPr>
+                <w:rFonts w:ascii="Calibri" w:hAnsi="Calibri"/>
+                <w:color w:val="000000"/>
+              </w:rPr>
+              <w:t>44</w:t>
+            </w:r>
+          </w:p>
+        </w:tc>
+        <w:tc>
+          <w:tcPr>
+            <w:tcW w:w="1498" w:type="dxa"/>
+            <w:vAlign w:val="bottom"/>
+          </w:tcPr>
+          <w:p>
+            <w:pPr>
+              <w:rPr>
+                <w:lang w:val="en-US"/>
+              </w:rPr>
+            </w:pPr>
+            <w:r>
+              <w:rPr>
+                <w:rFonts w:ascii="Calibri" w:hAnsi="Calibri"/>
+                <w:color w:val="000000"/>
+              </w:rPr>
+              <w:t>20,345</w:t>
+            </w:r>
+          </w:p>
+        </w:tc>
+        <w:tc>
+          <w:tcPr>
+            <w:tcW w:w="2175" w:type="dxa"/>
+            <w:vAlign w:val="bottom"/>
+          </w:tcPr>
+          <w:p>
+            <w:pPr>
+              <w:rPr>
+                <w:lang w:val="en-US"/>
+              </w:rPr>
+            </w:pPr>
+            <w:r>
+              <w:rPr>
+                <w:rFonts w:ascii="Calibri" w:hAnsi="Calibri"/>
+                <w:color w:val="000000"/>
+              </w:rPr>
+              <w:t>18,725</w:t>
+            </w:r>
+          </w:p>
+        </w:tc>
+        <w:tc>
+          <w:tcPr>
+            <w:tcW w:w="2406" w:type="dxa"/>
+            <w:vAlign w:val="bottom"/>
+          </w:tcPr>
+          <w:p>
+            <w:pPr>
+              <w:rPr>
+                <w:lang w:val="en-US"/>
+              </w:rPr>
+            </w:pPr>
+            <w:r>
+              <w:rPr>
+                <w:rFonts w:ascii="Calibri" w:hAnsi="Calibri"/>
+                <w:color w:val="000000"/>
+              </w:rPr>
+              <w:t>22,500</w:t>
+            </w:r>
+          </w:p>
+        </w:tc>
+      </w:tr>
+      <w:tr>
+        <w:trPr>
+          <w:trHeight w:val="279"/>
+        </w:trPr>
+        <w:tc>
+          <w:tcPr>
+            <w:tcW w:w="777" w:type="dxa"/>
+            <w:vAlign w:val="bottom"/>
+          </w:tcPr>
+          <w:p>
+            <w:pPr>
+              <w:rPr>
+                <w:lang w:val="en-US"/>
+              </w:rPr>
+            </w:pPr>
+            <w:r>
+              <w:rPr>
+                <w:rFonts w:ascii="Calibri" w:hAnsi="Calibri"/>
+                <w:color w:val="000000"/>
+              </w:rPr>
+              <w:t>50%</w:t>
+            </w:r>
+          </w:p>
+        </w:tc>
+        <w:tc>
+          <w:tcPr>
+            <w:tcW w:w="1366" w:type="dxa"/>
+            <w:vAlign w:val="bottom"/>
+          </w:tcPr>
+          <w:p>
+            <w:pPr>
+              <w:rPr>
+                <w:lang w:val="en-US"/>
+              </w:rPr>
+            </w:pPr>
+            <w:r>
+              <w:rPr>
+                <w:rFonts w:ascii="Calibri" w:hAnsi="Calibri"/>
+                <w:color w:val="000000"/>
+              </w:rPr>
+              <w:t>48</w:t>
+            </w:r>
+          </w:p>
+        </w:tc>
+        <w:tc>
+          <w:tcPr>
+            <w:tcW w:w="1498" w:type="dxa"/>
+            <w:vAlign w:val="bottom"/>
+          </w:tcPr>
+          <w:p>
+            <w:pPr>
+              <w:rPr>
+                <w:lang w:val="en-US"/>
+              </w:rPr>
+            </w:pPr>
+            <w:r>
+              <w:rPr>
+                <w:rFonts w:ascii="Calibri" w:hAnsi="Calibri"/>
+                <w:color w:val="000000"/>
+              </w:rPr>
+              <w:t>21,710</w:t>
+            </w:r>
+          </w:p>
+        </w:tc>
+        <w:tc>
+          <w:tcPr>
+            <w:tcW w:w="2175" w:type="dxa"/>
+            <w:vAlign w:val="bottom"/>
+          </w:tcPr>
+          <w:p>
+            <w:pPr>
+              <w:rPr>
+                <w:lang w:val="en-US"/>
+              </w:rPr>
+            </w:pPr>
+            <w:r>
+              <w:rPr>
+                <w:rFonts w:ascii="Calibri" w:hAnsi="Calibri"/>
+                <w:color w:val="000000"/>
+              </w:rPr>
+              <w:t>20,600</w:t>
+            </w:r>
+          </w:p>
+        </w:tc>
+        <w:tc>
+          <w:tcPr>
+            <w:tcW w:w="2406" w:type="dxa"/>
+            <w:vAlign w:val="bottom"/>
+          </w:tcPr>
+          <w:p>
+            <w:pPr>
+              <w:rPr>
+                <w:lang w:val="en-US"/>
+              </w:rPr>
+            </w:pPr>
+            <w:r>
+              <w:rPr>
+                <w:rFonts w:ascii="Calibri" w:hAnsi="Calibri"/>
+                <w:color w:val="000000"/>
+              </w:rPr>
+              <w:t>23,200</w:t>
+            </w:r>
+          </w:p>
+        </w:tc>
+      </w:tr>
+      <w:tr>
+        <w:trPr>
+          <w:trHeight w:val="265"/>
+        </w:trPr>
+        <w:tc>
+          <w:tcPr>
+            <w:tcW w:w="777" w:type="dxa"/>
+            <w:vAlign w:val="bottom"/>
+          </w:tcPr>
+          <w:p>
+            <w:pPr>
+              <w:rPr>
+                <w:lang w:val="en-US"/>
+              </w:rPr>
+            </w:pPr>
+            <w:r>
+              <w:rPr>
+                <w:rFonts w:ascii="Calibri" w:hAnsi="Calibri"/>
+                <w:color w:val="000000"/>
+              </w:rPr>
+              <w:t>75%</w:t>
+            </w:r>
+          </w:p>
+        </w:tc>
+        <w:tc>
+          <w:tcPr>
+            <w:tcW w:w="1366" w:type="dxa"/>
+            <w:vAlign w:val="bottom"/>
+          </w:tcPr>
+          <w:p>
+            <w:pPr>
+              <w:rPr>
+                <w:lang w:val="en-US"/>
+              </w:rPr>
+            </w:pPr>
+            <w:r>
+              <w:rPr>
+                <w:rFonts w:ascii="Calibri" w:hAnsi="Calibri"/>
+                <w:color w:val="000000"/>
+              </w:rPr>
+              <w:t>52</w:t>
+            </w:r>
+          </w:p>
+        </w:tc>
+        <w:tc>
+          <w:tcPr>
+            <w:tcW w:w="1498" w:type="dxa"/>
+            <w:vAlign w:val="bottom"/>
+          </w:tcPr>
+          <w:p>
+            <w:pPr>
+              <w:rPr>
+                <w:lang w:val="en-US"/>
+              </w:rPr>
+            </w:pPr>
+            <w:r>
+              <w:rPr>
+                <w:rFonts w:ascii="Calibri" w:hAnsi="Calibri"/>
+                <w:color w:val="000000"/>
+              </w:rPr>
+              <w:t>22,710</w:t>
+            </w:r>
+          </w:p>
+        </w:tc>
+        <w:tc>
+          <w:tcPr>
+            <w:tcW w:w="2175" w:type="dxa"/>
+            <w:vAlign w:val="bottom"/>
+          </w:tcPr>
+          <w:p>
+            <w:pPr>
+              <w:rPr>
+                <w:lang w:val="en-US"/>
+              </w:rPr>
+            </w:pPr>
+            <w:r>
+              <w:rPr>
+                <w:rFonts w:ascii="Calibri" w:hAnsi="Calibri"/>
+                <w:color w:val="000000"/>
+              </w:rPr>
+              <w:t>21,900</w:t>
+            </w:r>
+          </w:p>
+        </w:tc>
+        <w:tc>
+          <w:tcPr>
+            <w:tcW w:w="2406" w:type="dxa"/>
+            <w:vAlign w:val="bottom"/>
+          </w:tcPr>
+          <w:p>
+            <w:pPr>
+              <w:rPr>
+                <w:lang w:val="en-US"/>
+              </w:rPr>
+            </w:pPr>
+            <w:r>
+              <w:rPr>
+                <w:rFonts w:ascii="Calibri" w:hAnsi="Calibri"/>
+                <w:color w:val="000000"/>
+              </w:rPr>
+              <w:t>24,100</w:t>
+            </w:r>
+          </w:p>
+        </w:tc>
+      </w:tr>
+      <w:tr>
+        <w:trPr>
+          <w:trHeight w:val="265"/>
+        </w:trPr>
+        <w:tc>
+          <w:tcPr>
+            <w:tcW w:w="777" w:type="dxa"/>
+            <w:vAlign w:val="bottom"/>
+          </w:tcPr>
+          <w:p>
+            <w:pPr>
+              <w:rPr>
+                <w:rFonts w:ascii="Calibri" w:hAnsi="Calibri"/>
+                <w:color w:val="000000"/>
+              </w:rPr>
+            </w:pPr>
+            <w:r>
+              <w:rPr>
+                <w:rFonts w:ascii="Calibri" w:hAnsi="Calibri"/>
+                <w:color w:val="000000"/>
+              </w:rPr>
+              <w:t>max</w:t>
+            </w:r>
+          </w:p>
+        </w:tc>
+        <w:tc>
+          <w:tcPr>
+            <w:tcW w:w="1366" w:type="dxa"/>
+            <w:vAlign w:val="bottom"/>
+          </w:tcPr>
+          <w:p>
+            <w:pPr>
+              <w:rPr>
+                <w:rFonts w:ascii="Calibri" w:hAnsi="Calibri"/>
+                <w:color w:val="000000"/>
+              </w:rPr>
+            </w:pPr>
+            <w:r>
+              <w:rPr>
+                <w:rFonts w:ascii="Calibri" w:hAnsi="Calibri"/>
+                <w:color w:val="000000"/>
+              </w:rPr>
+              <w:t>59</w:t>
+            </w:r>
+          </w:p>
+        </w:tc>
+        <w:tc>
+          <w:tcPr>
+            <w:tcW w:w="1498" w:type="dxa"/>
+            <w:vAlign w:val="bottom"/>
+          </w:tcPr>
+          <w:p>
+            <w:pPr>
+              <w:rPr>
+                <w:rFonts w:ascii="Calibri" w:hAnsi="Calibri"/>
+                <w:color w:val="000000"/>
+              </w:rPr>
+            </w:pPr>
+            <w:r>
+              <w:rPr>
+                <w:rFonts w:ascii="Calibri" w:hAnsi="Calibri"/>
+                <w:color w:val="000000"/>
+              </w:rPr>
+              <w:t>29,210</w:t>
+            </w:r>
+          </w:p>
+        </w:tc>
+        <w:tc>
+          <w:tcPr>
+            <w:tcW w:w="2175" w:type="dxa"/>
+            <w:vAlign w:val="bottom"/>
+          </w:tcPr>
+          <w:p>
+            <w:pPr>
+              <w:rPr>
+                <w:rFonts w:ascii="Calibri" w:hAnsi="Calibri"/>
+                <w:color w:val="000000"/>
+              </w:rPr>
+            </w:pPr>
+            <w:r>
+              <w:rPr>
+                <w:rFonts w:ascii="Calibri" w:hAnsi="Calibri"/>
+                <w:color w:val="000000"/>
+              </w:rPr>
+              <w:t>28,200</w:t>
+            </w:r>
+          </w:p>
+        </w:tc>
+        <w:tc>
+          <w:tcPr>
+            <w:tcW w:w="2406" w:type="dxa"/>
+            <w:vAlign w:val="bottom"/>
+          </w:tcPr>
+          <w:p>
+            <w:pPr>
+              <w:rPr>
+                <w:rFonts w:ascii="Calibri" w:hAnsi="Calibri"/>
+                <w:color w:val="000000"/>
+              </w:rPr>
+            </w:pPr>
+            <w:r>
+              <w:rPr>
+                <w:rFonts w:ascii="Calibri" w:hAnsi="Calibri"/>
+                <w:color w:val="000000"/>
+              </w:rPr>
+              <w:t>31,100</w:t>
+            </w:r>
+          </w:p>
+        </w:tc>
+      </w:tr>
+    </w:tbl>
+    <w:p>
+      <w:pPr>
+        <w:rPr>
+          <w:b/>
+          <w:bCs/>
+          <w:lang w:val="en-US"/>
+        </w:rPr>
+      </w:pPr>
+    </w:p>
+    <w:p>
+      <w:pPr>
+        <w:rPr>
+          <w:lang w:val="en-US"/>
+        </w:rPr>
+      </w:pPr>
+    </w:p>
+    <w:tbl>
+      <w:tblPr>
+        <w:tblStyle w:val="TableGrid"/>
+        <w:tblpPr w:leftFromText="181" w:rightFromText="181" w:vertAnchor="text" w:horzAnchor="margin" w:tblpX="341" w:tblpY="267"/>
+        <w:tblW w:w="0" w:type="auto"/>
+        <w:tblBorders>
+          <w:top w:val="dotted" w:sz="4" w:space="0" w:color="7F7F7F" w:themeColor="text1" w:themeTint="80"/>
+          <w:left w:val="dotted" w:sz="4" w:space="0" w:color="7F7F7F" w:themeColor="text1" w:themeTint="80"/>
+          <w:bottom w:val="dotted" w:sz="4" w:space="0" w:color="7F7F7F" w:themeColor="text1" w:themeTint="80"/>
+          <w:right w:val="dotted" w:sz="4" w:space="0" w:color="7F7F7F" w:themeColor="text1" w:themeTint="80"/>
+          <w:insideH w:val="dotted" w:sz="4" w:space="0" w:color="7F7F7F" w:themeColor="text1" w:themeTint="80"/>
+          <w:insideV w:val="dotted" w:sz="4" w:space="0" w:color="7F7F7F" w:themeColor="text1" w:themeTint="80"/>
+        </w:tblBorders>
+        <w:tblLook w:val="04A0" w:firstRow="1" w:lastRow="0" w:firstColumn="1" w:lastColumn="0" w:noHBand="0" w:noVBand="1"/>
+      </w:tblPr>
+      <w:tblGrid>
+        <w:gridCol w:w="777"/>
+        <w:gridCol w:w="1366"/>
+        <w:gridCol w:w="1498"/>
+        <w:gridCol w:w="2175"/>
+        <w:gridCol w:w="2406"/>
+      </w:tblGrid>
+      <w:tr>
+        <w:trPr>
+          <w:trHeight w:val="559"/>
+        </w:trPr>
+        <w:tc>
+          <w:tcPr>
+            <w:tcW w:w="777" w:type="dxa"/>
+            <w:vAlign w:val="bottom"/>
+          </w:tcPr>
+          <w:p>
+            <w:pPr>
+              <w:rPr>
+                <w:lang w:val="en-US"/>
+              </w:rPr>
+            </w:pPr>
+          </w:p>
+        </w:tc>
+        <w:tc>
+          <w:tcPr>
+            <w:tcW w:w="1366" w:type="dxa"/>
+            <w:vAlign w:val="bottom"/>
+          </w:tcPr>
+          <w:p>
+            <w:pPr>
+              <w:rPr>
+                <w:lang w:val="en-US"/>
+              </w:rPr>
+            </w:pPr>
+            <w:r>
+              <w:rPr>
+                <w:rFonts w:ascii="Calibri" w:hAnsi="Calibri"/>
+                <w:color w:val="000000"/>
+              </w:rPr>
+              <w:t>Humidity</w:t>
+            </w:r>
+          </w:p>
+        </w:tc>
+        <w:tc>
+          <w:tcPr>
+            <w:tcW w:w="1498" w:type="dxa"/>
+            <w:vAlign w:val="bottom"/>
+          </w:tcPr>
+          <w:p>
+            <w:pPr>
+              <w:rPr>
+                <w:lang w:val="en-US"/>
+              </w:rPr>
+            </w:pPr>
+            <w:r>
+              <w:rPr>
+                <w:rFonts w:ascii="Calibri" w:hAnsi="Calibri"/>
+                <w:color w:val="000000"/>
+              </w:rPr>
+              <w:t>Temperature</w:t>
+            </w:r>
+          </w:p>
+        </w:tc>
+        <w:tc>
+          <w:tcPr>
+            <w:tcW w:w="2175" w:type="dxa"/>
+            <w:vAlign w:val="bottom"/>
+          </w:tcPr>
+          <w:p>
+            <w:pPr>
+              <w:rPr>
+                <w:lang w:val="en-US"/>
+              </w:rPr>
+            </w:pPr>
+            <w:r>
+              <w:rPr>
+                <w:rFonts w:ascii="Calibri" w:hAnsi="Calibri"/>
+                <w:color w:val="000000"/>
+              </w:rPr>
+              <w:t>Temperature_range (low)</w:t>
+            </w:r>
+          </w:p>
+        </w:tc>
+        <w:tc>
+          <w:tcPr>
+            <w:tcW w:w="2406" w:type="dxa"/>
+            <w:vAlign w:val="bottom"/>
+          </w:tcPr>
+          <w:p>
+            <w:pPr>
+              <w:rPr>
+                <w:lang w:val="en-US"/>
+              </w:rPr>
+            </w:pPr>
+            <w:r>
+              <w:rPr>
+                <w:rFonts w:ascii="Calibri" w:hAnsi="Calibri"/>
+                <w:color w:val="000000"/>
+              </w:rPr>
+              <w:t>Temperature_range (high)</w:t>
+            </w:r>
+          </w:p>
+        </w:tc>
+      </w:tr>
+      <w:tr>
+        <w:trPr>
+          <w:trHeight w:val="279"/>
+        </w:trPr>
+        <w:tc>
+          <w:tcPr>
+            <w:tcW w:w="777" w:type="dxa"/>
+            <w:vAlign w:val="bottom"/>
+          </w:tcPr>
+          <w:p>
+            <w:pPr>
+              <w:rPr>
+                <w:lang w:val="en-US"/>
+              </w:rPr>
+            </w:pPr>
+            <w:r>
+              <w:rPr>
+                <w:rFonts w:ascii="Calibri" w:hAnsi="Calibri"/>
+                <w:color w:val="000000"/>
+              </w:rPr>
+              <w:t>count</w:t>
+            </w:r>
+          </w:p>
+        </w:tc>
+        <w:tc>
+          <w:tcPr>
+            <w:tcW w:w="1366" w:type="dxa"/>
+            <w:vAlign w:val="bottom"/>
+          </w:tcPr>
+          <w:p>
+            <w:pPr>
+              <w:rPr>
+                <w:lang w:val="en-US"/>
+              </w:rPr>
+            </w:pPr>
+            <w:r>
+              <w:rPr>
+                <w:rFonts w:ascii="Calibri" w:hAnsi="Calibri"/>
+                <w:color w:val="000000"/>
+              </w:rPr>
+              <w:t>354</w:t>
+            </w:r>
+          </w:p>
+        </w:tc>
+        <w:tc>
+          <w:tcPr>
+            <w:tcW w:w="1498" w:type="dxa"/>
+            <w:vAlign w:val="bottom"/>
+          </w:tcPr>
+          <w:p>
+            <w:pPr>
+              <w:rPr>
+                <w:lang w:val="en-US"/>
+              </w:rPr>
+            </w:pPr>
+            <w:r>
+              <w:rPr>
+                <w:rFonts w:ascii="Calibri" w:hAnsi="Calibri"/>
+                <w:color w:val="000000"/>
+              </w:rPr>
+              <w:t>354</w:t>
+            </w:r>
+          </w:p>
+        </w:tc>
+        <w:tc>
+          <w:tcPr>
+            <w:tcW w:w="2175" w:type="dxa"/>
+            <w:vAlign w:val="bottom"/>
+          </w:tcPr>
+          <w:p>
+            <w:pPr>
+              <w:rPr>
+                <w:lang w:val="en-US"/>
+              </w:rPr>
+            </w:pPr>
+            <w:r>
+              <w:rPr>
+                <w:rFonts w:ascii="Calibri" w:hAnsi="Calibri"/>
+                <w:color w:val="000000"/>
+              </w:rPr>
+              <w:t>354</w:t>
+            </w:r>
+          </w:p>
+        </w:tc>
+        <w:tc>
+          <w:tcPr>
+            <w:tcW w:w="2406" w:type="dxa"/>
+            <w:vAlign w:val="bottom"/>
+          </w:tcPr>
+          <w:p>
+            <w:pPr>
+              <w:rPr>
+                <w:lang w:val="en-US"/>
+              </w:rPr>
+            </w:pPr>
+            <w:r>
+              <w:rPr>
+                <w:rFonts w:ascii="Calibri" w:hAnsi="Calibri"/>
+                <w:color w:val="000000"/>
+              </w:rPr>
+              <w:t>354</w:t>
+            </w:r>
+          </w:p>
+        </w:tc>
+      </w:tr>
+      <w:tr>
+        <w:trPr>
+          <w:trHeight w:val="265"/>
+        </w:trPr>
+        <w:tc>
+          <w:tcPr>
+            <w:tcW w:w="777" w:type="dxa"/>
+            <w:vAlign w:val="bottom"/>
+          </w:tcPr>
+          <w:p>
+            <w:pPr>
+              <w:rPr>
+                <w:lang w:val="en-US"/>
+              </w:rPr>
+            </w:pPr>
+            <w:r>
+              <w:rPr>
+                <w:rFonts w:ascii="Calibri" w:hAnsi="Calibri"/>
+                <w:color w:val="000000"/>
+              </w:rPr>
+              <w:t>mean</w:t>
+            </w:r>
+          </w:p>
+        </w:tc>
+        <w:tc>
+          <w:tcPr>
+            <w:tcW w:w="1366" w:type="dxa"/>
+            <w:vAlign w:val="bottom"/>
+          </w:tcPr>
+          <w:p>
+            <w:pPr>
+              <w:rPr>
+                <w:lang w:val="en-US"/>
+              </w:rPr>
+            </w:pPr>
+            <w:r>
+              <w:rPr>
+                <w:rFonts w:ascii="Calibri" w:hAnsi="Calibri"/>
+                <w:color w:val="000000"/>
+              </w:rPr>
+              <w:t>48,440678</w:t>
+            </w:r>
+          </w:p>
+        </w:tc>
+        <w:tc>
+          <w:tcPr>
+            <w:tcW w:w="1498" w:type="dxa"/>
+            <w:vAlign w:val="bottom"/>
+          </w:tcPr>
+          <w:p>
+            <w:pPr>
+              <w:rPr>
+                <w:lang w:val="en-US"/>
+              </w:rPr>
+            </w:pPr>
+            <w:r>
+              <w:rPr>
+                <w:rFonts w:ascii="Calibri" w:hAnsi="Calibri"/>
+                <w:color w:val="000000"/>
+              </w:rPr>
+              <w:t>22,067828</w:t>
+            </w:r>
+          </w:p>
+        </w:tc>
+        <w:tc>
+          <w:tcPr>
+            <w:tcW w:w="2175" w:type="dxa"/>
+            <w:vAlign w:val="bottom"/>
+          </w:tcPr>
+          <w:p>
+            <w:pPr>
+              <w:rPr>
+                <w:lang w:val="en-US"/>
+              </w:rPr>
+            </w:pPr>
+            <w:r>
+              <w:rPr>
+                <w:rFonts w:ascii="Calibri" w:hAnsi="Calibri"/>
+                <w:color w:val="000000"/>
+              </w:rPr>
+              <w:t>20,499435</w:t>
+            </w:r>
+          </w:p>
+        </w:tc>
+        <w:tc>
+          <w:tcPr>
+            <w:tcW w:w="2406" w:type="dxa"/>
+            <w:vAlign w:val="bottom"/>
+          </w:tcPr>
+          <w:p>
+            <w:pPr>
+              <w:rPr>
+                <w:lang w:val="en-US"/>
+              </w:rPr>
+            </w:pPr>
+            <w:r>
+              <w:rPr>
+                <w:rFonts w:ascii="Calibri" w:hAnsi="Calibri"/>
+                <w:color w:val="000000"/>
+              </w:rPr>
+              <w:t>23,753107</w:t>
+            </w:r>
+          </w:p>
+        </w:tc>
+      </w:tr>
+      <w:tr>
+        <w:trPr>
+          <w:trHeight w:val="279"/>
+        </w:trPr>
+        <w:tc>
+          <w:tcPr>
+            <w:tcW w:w="777" w:type="dxa"/>
+            <w:vAlign w:val="bottom"/>
+          </w:tcPr>
+          <w:p>
+            <w:pPr>
+              <w:rPr>
+                <w:lang w:val="en-US"/>
+              </w:rPr>
+            </w:pPr>
+            <w:r>
+              <w:rPr>
+                <w:rFonts w:ascii="Calibri" w:hAnsi="Calibri"/>
+                <w:color w:val="000000"/>
+              </w:rPr>
+              <w:t>std</w:t>
+            </w:r>
+          </w:p>
+        </w:tc>
+        <w:tc>
+          <w:tcPr>
+            <w:tcW w:w="1366" w:type="dxa"/>
+            <w:vAlign w:val="bottom"/>
+          </w:tcPr>
+          <w:p>
+            <w:pPr>
+              <w:rPr>
+                <w:lang w:val="en-US"/>
+              </w:rPr>
+            </w:pPr>
+            <w:r>
+              <w:rPr>
+                <w:rFonts w:ascii="Calibri" w:hAnsi="Calibri"/>
+                <w:color w:val="000000"/>
+              </w:rPr>
+              <w:t>7,858027</w:t>
+            </w:r>
+          </w:p>
+        </w:tc>
+        <w:tc>
+          <w:tcPr>
+            <w:tcW w:w="1498" w:type="dxa"/>
+            <w:vAlign w:val="bottom"/>
+          </w:tcPr>
+          <w:p>
+            <w:pPr>
+              <w:rPr>
+                <w:lang w:val="en-US"/>
+              </w:rPr>
+            </w:pPr>
+            <w:r>
+              <w:rPr>
+                <w:rFonts w:ascii="Calibri" w:hAnsi="Calibri"/>
+                <w:color w:val="000000"/>
+              </w:rPr>
+              <w:t>3,30504</w:t>
+            </w:r>
+          </w:p>
+        </w:tc>
+        <w:tc>
+          <w:tcPr>
+            <w:tcW w:w="2175" w:type="dxa"/>
+            <w:vAlign w:val="bottom"/>
+          </w:tcPr>
+          <w:p>
+            <w:pPr>
+              <w:rPr>
+                <w:lang w:val="en-US"/>
+              </w:rPr>
+            </w:pPr>
+            <w:r>
+              <w:rPr>
+                <w:rFonts w:ascii="Calibri" w:hAnsi="Calibri"/>
+                <w:color w:val="000000"/>
+              </w:rPr>
+              <w:t>2,641508</w:t>
+            </w:r>
+          </w:p>
+        </w:tc>
+        <w:tc>
+          <w:tcPr>
+            <w:tcW w:w="2406" w:type="dxa"/>
+            <w:vAlign w:val="bottom"/>
+          </w:tcPr>
+          <w:p>
+            <w:pPr>
+              <w:rPr>
+                <w:lang w:val="en-US"/>
+              </w:rPr>
+            </w:pPr>
+            <w:r>
+              <w:rPr>
+                <w:rFonts w:ascii="Calibri" w:hAnsi="Calibri"/>
+                <w:color w:val="000000"/>
+              </w:rPr>
+              <w:t>4,40527</w:t>
+            </w:r>
+          </w:p>
+        </w:tc>
+      </w:tr>
+      <w:tr>
+        <w:trPr>
+          <w:trHeight w:val="279"/>
+        </w:trPr>
+        <w:tc>
+          <w:tcPr>
+            <w:tcW w:w="777" w:type="dxa"/>
+            <w:vAlign w:val="bottom"/>
+          </w:tcPr>
+          <w:p>
+            <w:pPr>
+              <w:rPr>
+                <w:lang w:val="en-US"/>
+              </w:rPr>
+            </w:pPr>
+            <w:r>
+              <w:rPr>
+                <w:rFonts w:ascii="Calibri" w:hAnsi="Calibri"/>
+                <w:color w:val="000000"/>
+              </w:rPr>
+              <w:t>min</w:t>
+            </w:r>
+          </w:p>
+        </w:tc>
+        <w:tc>
+          <w:tcPr>
+            <w:tcW w:w="1366" w:type="dxa"/>
+            <w:vAlign w:val="bottom"/>
+          </w:tcPr>
+          <w:p>
+            <w:pPr>
+              <w:rPr>
+                <w:b/>
+                <w:bCs/>
+                <w:lang w:val="en-US"/>
+              </w:rPr>
+            </w:pPr>
+            <w:r>
+              <w:rPr>
+                <w:rFonts w:ascii="Calibri" w:hAnsi="Calibri"/>
+                <w:b/>
+                <w:bCs/>
+                <w:color w:val="000000"/>
+              </w:rPr>
+              <w:t>-20</w:t>
+            </w:r>
+          </w:p>
+        </w:tc>
+        <w:tc>
+          <w:tcPr>
+            <w:tcW w:w="1498" w:type="dxa"/>
+            <w:vAlign w:val="bottom"/>
+          </w:tcPr>
+          <w:p>
+            <w:pPr>
+              <w:rPr>
+                <w:lang w:val="en-US"/>
+              </w:rPr>
+            </w:pPr>
+            <w:r>
+              <w:rPr>
+                <w:rFonts w:ascii="Calibri" w:hAnsi="Calibri"/>
+                <w:color w:val="000000"/>
+              </w:rPr>
+              <w:t>18,04</w:t>
+            </w:r>
+          </w:p>
+        </w:tc>
+        <w:tc>
+          <w:tcPr>
+            <w:tcW w:w="2175" w:type="dxa"/>
+            <w:vAlign w:val="bottom"/>
+          </w:tcPr>
+          <w:p>
+            <w:pPr>
+              <w:rPr>
+                <w:b/>
+                <w:bCs/>
+                <w:lang w:val="en-US"/>
+              </w:rPr>
+            </w:pPr>
+            <w:r>
+              <w:rPr>
+                <w:rFonts w:ascii="Calibri" w:hAnsi="Calibri"/>
+                <w:b/>
+                <w:bCs/>
+                <w:color w:val="000000"/>
+              </w:rPr>
+              <w:t>0</w:t>
+            </w:r>
+          </w:p>
+        </w:tc>
+        <w:tc>
+          <w:tcPr>
+            <w:tcW w:w="2406" w:type="dxa"/>
+            <w:vAlign w:val="bottom"/>
+          </w:tcPr>
+          <w:p>
+            <w:pPr>
+              <w:rPr>
+                <w:lang w:val="en-US"/>
+              </w:rPr>
+            </w:pPr>
+            <w:r>
+              <w:rPr>
+                <w:rFonts w:ascii="Calibri" w:hAnsi="Calibri"/>
+                <w:color w:val="000000"/>
+              </w:rPr>
+              <w:t>19,7</w:t>
+            </w:r>
+          </w:p>
+        </w:tc>
+      </w:tr>
+      <w:tr>
+        <w:trPr>
+          <w:trHeight w:val="279"/>
+        </w:trPr>
+        <w:tc>
+          <w:tcPr>
+            <w:tcW w:w="777" w:type="dxa"/>
+            <w:vAlign w:val="bottom"/>
+          </w:tcPr>
+          <w:p>
+            <w:pPr>
+              <w:rPr>
+                <w:lang w:val="en-US"/>
+              </w:rPr>
+            </w:pPr>
+            <w:r>
+              <w:rPr>
+                <w:rFonts w:ascii="Calibri" w:hAnsi="Calibri"/>
+                <w:color w:val="000000"/>
+              </w:rPr>
+              <w:t>25%</w:t>
+            </w:r>
+          </w:p>
+        </w:tc>
+        <w:tc>
+          <w:tcPr>
+            <w:tcW w:w="1366" w:type="dxa"/>
+            <w:vAlign w:val="bottom"/>
+          </w:tcPr>
+          <w:p>
+            <w:pPr>
+              <w:rPr>
+                <w:lang w:val="en-US"/>
+              </w:rPr>
+            </w:pPr>
+            <w:r>
+              <w:rPr>
+                <w:rFonts w:ascii="Calibri" w:hAnsi="Calibri"/>
+                <w:color w:val="000000"/>
+              </w:rPr>
+              <w:t>44</w:t>
+            </w:r>
+          </w:p>
+        </w:tc>
+        <w:tc>
+          <w:tcPr>
+            <w:tcW w:w="1498" w:type="dxa"/>
+            <w:vAlign w:val="bottom"/>
+          </w:tcPr>
+          <w:p>
+            <w:pPr>
+              <w:rPr>
+                <w:lang w:val="en-US"/>
+              </w:rPr>
+            </w:pPr>
+            <w:r>
+              <w:rPr>
+                <w:rFonts w:ascii="Calibri" w:hAnsi="Calibri"/>
+                <w:color w:val="000000"/>
+              </w:rPr>
+              <w:t>20,345</w:t>
+            </w:r>
+          </w:p>
+        </w:tc>
+        <w:tc>
+          <w:tcPr>
+            <w:tcW w:w="2175" w:type="dxa"/>
+            <w:vAlign w:val="bottom"/>
+          </w:tcPr>
+          <w:p>
+            <w:pPr>
+              <w:rPr>
+                <w:lang w:val="en-US"/>
+              </w:rPr>
+            </w:pPr>
+            <w:r>
+              <w:rPr>
+                <w:rFonts w:ascii="Calibri" w:hAnsi="Calibri"/>
+                <w:color w:val="000000"/>
+              </w:rPr>
+              <w:t>18,7</w:t>
+            </w:r>
+          </w:p>
+        </w:tc>
+        <w:tc>
+          <w:tcPr>
+            <w:tcW w:w="2406" w:type="dxa"/>
+            <w:vAlign w:val="bottom"/>
+          </w:tcPr>
+          <w:p>
+            <w:pPr>
+              <w:rPr>
+                <w:lang w:val="en-US"/>
+              </w:rPr>
+            </w:pPr>
+            <w:r>
+              <w:rPr>
+                <w:rFonts w:ascii="Calibri" w:hAnsi="Calibri"/>
+                <w:color w:val="000000"/>
+              </w:rPr>
+              <w:t>22,5</w:t>
+            </w:r>
+          </w:p>
+        </w:tc>
+      </w:tr>
+      <w:tr>
+        <w:trPr>
+          <w:trHeight w:val="279"/>
+        </w:trPr>
+        <w:tc>
+          <w:tcPr>
+            <w:tcW w:w="777" w:type="dxa"/>
+            <w:vAlign w:val="bottom"/>
+          </w:tcPr>
+          <w:p>
+            <w:pPr>
+              <w:rPr>
+                <w:lang w:val="en-US"/>
+              </w:rPr>
+            </w:pPr>
+            <w:r>
+              <w:rPr>
+                <w:rFonts w:ascii="Calibri" w:hAnsi="Calibri"/>
+                <w:color w:val="000000"/>
+              </w:rPr>
+              <w:t>50%</w:t>
+            </w:r>
+          </w:p>
+        </w:tc>
+        <w:tc>
+          <w:tcPr>
+            <w:tcW w:w="1366" w:type="dxa"/>
+            <w:vAlign w:val="bottom"/>
+          </w:tcPr>
+          <w:p>
+            <w:pPr>
+              <w:rPr>
+                <w:lang w:val="en-US"/>
+              </w:rPr>
+            </w:pPr>
+            <w:r>
+              <w:rPr>
+                <w:rFonts w:ascii="Calibri" w:hAnsi="Calibri"/>
+                <w:color w:val="000000"/>
+              </w:rPr>
+              <w:t>48</w:t>
+            </w:r>
+          </w:p>
+        </w:tc>
+        <w:tc>
+          <w:tcPr>
+            <w:tcW w:w="1498" w:type="dxa"/>
+            <w:vAlign w:val="bottom"/>
+          </w:tcPr>
+          <w:p>
+            <w:pPr>
+              <w:rPr>
+                <w:lang w:val="en-US"/>
+              </w:rPr>
+            </w:pPr>
+            <w:r>
+              <w:rPr>
+                <w:rFonts w:ascii="Calibri" w:hAnsi="Calibri"/>
+                <w:color w:val="000000"/>
+              </w:rPr>
+              <w:t>21,725</w:t>
+            </w:r>
+          </w:p>
+        </w:tc>
+        <w:tc>
+          <w:tcPr>
+            <w:tcW w:w="2175" w:type="dxa"/>
+            <w:vAlign w:val="bottom"/>
+          </w:tcPr>
+          <w:p>
+            <w:pPr>
+              <w:rPr>
+                <w:lang w:val="en-US"/>
+              </w:rPr>
+            </w:pPr>
+            <w:r>
+              <w:rPr>
+                <w:rFonts w:ascii="Calibri" w:hAnsi="Calibri"/>
+                <w:color w:val="000000"/>
+              </w:rPr>
+              <w:t>20,6</w:t>
+            </w:r>
+          </w:p>
+        </w:tc>
+        <w:tc>
+          <w:tcPr>
+            <w:tcW w:w="2406" w:type="dxa"/>
+            <w:vAlign w:val="bottom"/>
+          </w:tcPr>
+          <w:p>
+            <w:pPr>
+              <w:rPr>
+                <w:lang w:val="en-US"/>
+              </w:rPr>
+            </w:pPr>
+            <w:r>
+              <w:rPr>
+                <w:rFonts w:ascii="Calibri" w:hAnsi="Calibri"/>
+                <w:color w:val="000000"/>
+              </w:rPr>
+              <w:t>23,2</w:t>
+            </w:r>
+          </w:p>
+        </w:tc>
+      </w:tr>
+      <w:tr>
+        <w:trPr>
+          <w:trHeight w:val="265"/>
+        </w:trPr>
+        <w:tc>
+          <w:tcPr>
+            <w:tcW w:w="777" w:type="dxa"/>
+            <w:vAlign w:val="bottom"/>
+          </w:tcPr>
+          <w:p>
+            <w:pPr>
+              <w:rPr>
+                <w:lang w:val="en-US"/>
+              </w:rPr>
+            </w:pPr>
+            <w:r>
+              <w:rPr>
+                <w:rFonts w:ascii="Calibri" w:hAnsi="Calibri"/>
+                <w:color w:val="000000"/>
+              </w:rPr>
+              <w:t>75%</w:t>
+            </w:r>
+          </w:p>
+        </w:tc>
+        <w:tc>
+          <w:tcPr>
+            <w:tcW w:w="1366" w:type="dxa"/>
+            <w:vAlign w:val="bottom"/>
+          </w:tcPr>
+          <w:p>
+            <w:pPr>
+              <w:rPr>
+                <w:lang w:val="en-US"/>
+              </w:rPr>
+            </w:pPr>
+            <w:r>
+              <w:rPr>
+                <w:rFonts w:ascii="Calibri" w:hAnsi="Calibri"/>
+                <w:color w:val="000000"/>
+              </w:rPr>
+              <w:t>52</w:t>
+            </w:r>
+          </w:p>
+        </w:tc>
+        <w:tc>
+          <w:tcPr>
+            <w:tcW w:w="1498" w:type="dxa"/>
+            <w:vAlign w:val="bottom"/>
+          </w:tcPr>
+          <w:p>
+            <w:pPr>
+              <w:rPr>
+                <w:lang w:val="en-US"/>
+              </w:rPr>
+            </w:pPr>
+            <w:r>
+              <w:rPr>
+                <w:rFonts w:ascii="Calibri" w:hAnsi="Calibri"/>
+                <w:color w:val="000000"/>
+              </w:rPr>
+              <w:t>22,765</w:t>
+            </w:r>
+          </w:p>
+        </w:tc>
+        <w:tc>
+          <w:tcPr>
+            <w:tcW w:w="2175" w:type="dxa"/>
+            <w:vAlign w:val="bottom"/>
+          </w:tcPr>
+          <w:p>
+            <w:pPr>
+              <w:rPr>
+                <w:lang w:val="en-US"/>
+              </w:rPr>
+            </w:pPr>
+            <w:r>
+              <w:rPr>
+                <w:rFonts w:ascii="Calibri" w:hAnsi="Calibri"/>
+                <w:color w:val="000000"/>
+              </w:rPr>
+              <w:t>21,9</w:t>
+            </w:r>
+          </w:p>
+        </w:tc>
+        <w:tc>
+          <w:tcPr>
+            <w:tcW w:w="2406" w:type="dxa"/>
+            <w:vAlign w:val="bottom"/>
+          </w:tcPr>
+          <w:p>
+            <w:pPr>
+              <w:rPr>
+                <w:lang w:val="en-US"/>
+              </w:rPr>
+            </w:pPr>
+            <w:r>
+              <w:rPr>
+                <w:rFonts w:ascii="Calibri" w:hAnsi="Calibri"/>
+                <w:color w:val="000000"/>
+              </w:rPr>
+              <w:t>24,175</w:t>
+            </w:r>
+          </w:p>
+        </w:tc>
+      </w:tr>
+      <w:tr>
+        <w:trPr>
+          <w:trHeight w:val="265"/>
+        </w:trPr>
+        <w:tc>
+          <w:tcPr>
+            <w:tcW w:w="777" w:type="dxa"/>
+            <w:vAlign w:val="bottom"/>
+          </w:tcPr>
+          <w:p>
+            <w:pPr>
+              <w:rPr>
+                <w:rFonts w:ascii="Calibri" w:hAnsi="Calibri"/>
+                <w:color w:val="000000"/>
+              </w:rPr>
+            </w:pPr>
+            <w:r>
+              <w:rPr>
+                <w:rFonts w:ascii="Calibri" w:hAnsi="Calibri"/>
+                <w:color w:val="000000"/>
+              </w:rPr>
+              <w:t>max</w:t>
+            </w:r>
+          </w:p>
+        </w:tc>
+        <w:tc>
+          <w:tcPr>
+            <w:tcW w:w="1366" w:type="dxa"/>
+            <w:vAlign w:val="bottom"/>
+          </w:tcPr>
+          <w:p>
+            <w:pPr>
+              <w:rPr>
+                <w:rFonts w:ascii="Calibri" w:hAnsi="Calibri"/>
+                <w:b/>
+                <w:bCs/>
+                <w:color w:val="000000"/>
+              </w:rPr>
+            </w:pPr>
+            <w:r>
+              <w:rPr>
+                <w:rFonts w:ascii="Calibri" w:hAnsi="Calibri"/>
+                <w:b/>
+                <w:bCs/>
+                <w:color w:val="000000"/>
+              </w:rPr>
+              <w:t>100</w:t>
+            </w:r>
+          </w:p>
+        </w:tc>
+        <w:tc>
+          <w:tcPr>
+            <w:tcW w:w="1498" w:type="dxa"/>
+            <w:vAlign w:val="bottom"/>
+          </w:tcPr>
+          <w:p>
+            <w:pPr>
+              <w:rPr>
+                <w:rFonts w:ascii="Calibri" w:hAnsi="Calibri"/>
+                <w:b/>
+                <w:bCs/>
+                <w:color w:val="000000"/>
+              </w:rPr>
+            </w:pPr>
+            <w:r>
+              <w:rPr>
+                <w:rFonts w:ascii="Calibri" w:hAnsi="Calibri"/>
+                <w:b/>
+                <w:bCs/>
+                <w:color w:val="000000"/>
+              </w:rPr>
+              <w:t>50</w:t>
+            </w:r>
+          </w:p>
+        </w:tc>
+        <w:tc>
+          <w:tcPr>
+            <w:tcW w:w="2175" w:type="dxa"/>
+            <w:vAlign w:val="bottom"/>
+          </w:tcPr>
+          <w:p>
+            <w:pPr>
+              <w:rPr>
+                <w:rFonts w:ascii="Calibri" w:hAnsi="Calibri"/>
+                <w:color w:val="000000"/>
+              </w:rPr>
+            </w:pPr>
+            <w:r>
+              <w:rPr>
+                <w:rFonts w:ascii="Calibri" w:hAnsi="Calibri"/>
+                <w:color w:val="000000"/>
+              </w:rPr>
+              <w:t>28,2</w:t>
+            </w:r>
+          </w:p>
+        </w:tc>
+        <w:tc>
+          <w:tcPr>
+            <w:tcW w:w="2406" w:type="dxa"/>
+            <w:vAlign w:val="bottom"/>
+          </w:tcPr>
+          <w:p>
+            <w:pPr>
+              <w:rPr>
+                <w:rFonts w:ascii="Calibri" w:hAnsi="Calibri"/>
+                <w:b/>
+                <w:bCs/>
+                <w:color w:val="000000"/>
+              </w:rPr>
+            </w:pPr>
+            <w:r>
+              <w:rPr>
+                <w:rFonts w:ascii="Calibri" w:hAnsi="Calibri"/>
+                <w:b/>
+                <w:bCs/>
+                <w:color w:val="000000"/>
+              </w:rPr>
+              <w:t>100</w:t>
+            </w:r>
+          </w:p>
+        </w:tc>
+      </w:tr>
+    </w:tbl>
+    <w:p>
+      <w:pPr>
+        <w:rPr>
+          <w:lang w:val="en-US"/>
+        </w:rPr>
+      </w:pPr>
+    </w:p>
+    <w:p>
+      <w:pPr>
+        <w:rPr>
+          <w:lang w:val="en-US"/>
+        </w:rPr>
+      </w:pPr>
+    </w:p>
+    <w:p>
+      <w:pPr>
+        <w:rPr>
+          <w:lang w:val="en-US"/>
+        </w:rPr>
+      </w:pPr>
+      <w:r>
+        <w:rPr>
+          <w:lang w:val="en-US"/>
+        </w:rPr>
+        <w:t>The outlier labelling rule states that</w:t>
+      </w:r>
+      <w:r>
+        <w:rPr>
+          <w:lang w:val="en-US"/>
+        </w:rPr>
+        <w:t xml:space="preserve"> </w:t>
+      </w:r>
+      <w:r>
+        <w:rPr>
+          <w:lang w:val="en-US"/>
+        </w:rPr>
+        <w:t>the outliers are values more than 1.5 times the</w:t>
+      </w:r>
+    </w:p>
+    <w:p>
+      <w:pPr>
+        <w:rPr>
+          <w:lang w:val="en-US"/>
+        </w:rPr>
+      </w:pPr>
+      <w:r>
+        <w:rPr>
+          <w:lang w:val="en-US"/>
+        </w:rPr>
+        <w:t>interquartile range from the quartiles — either below Q1 − 1.5IQR, or above</w:t>
+      </w:r>
+    </w:p>
+    <w:p>
+      <w:pPr>
+        <w:rPr>
+          <w:lang w:val="en-US"/>
+        </w:rPr>
+      </w:pPr>
+      <w:r>
+        <w:rPr>
+          <w:lang w:val="en-US"/>
+        </w:rPr>
+        <w:t>Q3 + 1.5IQR</w:t>
+      </w:r>
+      <w:r>
+        <w:rPr>
+          <w:lang w:val="en-US"/>
+        </w:rPr>
+        <w:t xml:space="preserve">. However here we will be using a slightly modified factor 2.2 instead of 1.5 as proposed in </w:t>
+      </w:r>
+      <w:r>
+        <w:rPr>
+          <w:lang w:val="en-US"/>
+        </w:rPr>
+        <w:t>Hoaglin, Iglewitz, Tukeym, 1986, Performance of some resistant rules for outlier labeling</w:t>
+      </w:r>
+      <w:r>
+        <w:rPr>
+          <w:lang w:val="en-US"/>
+        </w:rPr>
+        <w:t>.</w:t>
+      </w:r>
+      <w:r>
+        <w:rPr>
+          <w:lang w:val="en-US"/>
+        </w:rPr>
+        <w:t xml:space="preserve"> An example of Python code to apply the Outlier Labeling Rule on one column might look like this:</w:t>
+      </w:r>
+    </w:p>
+    <w:p>
+      <w:pPr>
+        <w:rPr>
+          <w:lang w:val="en-US"/>
+        </w:rPr>
+      </w:pPr>
+    </w:p>
+    <w:p>
+      <w:pPr>
+        <w:rPr>
+          <w:lang w:val="en-US"/>
+        </w:rPr>
+      </w:pPr>
+      <w:r>
+        <w:rPr>
+          <w:lang w:val="en-US"/>
+        </w:rPr>
+        <w:drawing>
+          <wp:inline distT="0" distB="0" distL="0" distR="0" wp14:anchorId="7A19D23D" wp14:editId="290E7BCC">
+            <wp:extent cx="5756910" cy="698500"/>
+            <wp:effectExtent l="0" t="0" r="0" b="0"/>
+            <wp:docPr id="9" name="Picture 9"/>
+            <wp:cNvGraphicFramePr>
+              <a:graphicFrameLocks xmlns:a="http://schemas.openxmlformats.org/drawingml/2006/main" noChangeAspect="1"/>
+            </wp:cNvGraphicFramePr>
+            <a:graphic xmlns:a="http://schemas.openxmlformats.org/drawingml/2006/main">
+              <a:graphicData uri="http://schemas.openxmlformats.org/drawingml/2006/picture">
+                <pic:pic xmlns:pic="http://schemas.openxmlformats.org/drawingml/2006/picture">
+                  <pic:nvPicPr>
+                    <pic:cNvPr id="1" name=""/>
+                    <pic:cNvPicPr/>
+                  </pic:nvPicPr>
+                  <pic:blipFill>
+                    <a:blip r:embed="rId15"/>
+                    <a:stretch>
+                      <a:fillRect/>
+                    </a:stretch>
+                  </pic:blipFill>
+                  <pic:spPr>
+                    <a:xfrm>
+                      <a:off x="0" y="0"/>
+                      <a:ext cx="5756910" cy="698500"/>
+                    </a:xfrm>
+                    <a:prstGeom prst="rect">
+                      <a:avLst/>
+                    </a:prstGeom>
+                  </pic:spPr>
+                </pic:pic>
+              </a:graphicData>
+            </a:graphic>
+          </wp:inline>
+        </w:drawing>
+      </w:r>
+    </w:p>
+    <w:p>
+      <w:pPr>
+        <w:rPr>
+          <w:lang w:val="en-US"/>
+        </w:rPr>
+      </w:pPr>
+    </w:p>
+    <w:p>
+      <w:pPr>
+        <w:rPr>
+          <w:lang w:val="en-US"/>
+        </w:rPr>
+      </w:pPr>
+    </w:p>
+    <w:p>
+      <w:pPr>
+        <w:rPr>
+          <w:lang w:val="en-US"/>
+        </w:rPr>
+      </w:pPr>
+      <w:r>
+        <w:rPr>
+          <w:lang w:val="en-US"/>
+        </w:rPr>
+        <w:t>Before automatically cleaning outliers:</w:t>
+      </w:r>
+    </w:p>
+    <w:p>
+      <w:pPr>
+        <w:rPr>
+          <w:lang w:val="en-US"/>
+        </w:rPr>
+      </w:pPr>
+    </w:p>
+    <w:p>
+      <w:pPr>
+        <w:rPr>
+          <w:lang w:val="en-US"/>
+        </w:rPr>
+      </w:pPr>
+      <w:r>
+        <w:rPr>
+          <w:lang w:val="en-US"/>
+        </w:rPr>
+        <w:drawing>
+          <wp:inline distT="0" distB="0" distL="0" distR="0" wp14:anchorId="2D362976" wp14:editId="3DBBA08A">
+            <wp:extent cx="5756910" cy="2295525"/>
+            <wp:effectExtent l="0" t="0" r="0" b="3175"/>
+            <wp:docPr id="10" name="Picture 10"/>
+            <wp:cNvGraphicFramePr>
+              <a:graphicFrameLocks xmlns:a="http://schemas.openxmlformats.org/drawingml/2006/main" noChangeAspect="1"/>
+            </wp:cNvGraphicFramePr>
+            <a:graphic xmlns:a="http://schemas.openxmlformats.org/drawingml/2006/main">
+              <a:graphicData uri="http://schemas.openxmlformats.org/drawingml/2006/picture">
+                <pic:pic xmlns:pic="http://schemas.openxmlformats.org/drawingml/2006/picture">
+                  <pic:nvPicPr>
+                    <pic:cNvPr id="1" name=""/>
+                    <pic:cNvPicPr/>
+                  </pic:nvPicPr>
+                  <pic:blipFill>
+                    <a:blip r:embed="rId13"/>
+                    <a:stretch>
+                      <a:fillRect/>
+                    </a:stretch>
+                  </pic:blipFill>
+                  <pic:spPr>
+                    <a:xfrm>
+                      <a:off x="0" y="0"/>
+                      <a:ext cx="5756910" cy="2295525"/>
+                    </a:xfrm>
+                    <a:prstGeom prst="rect">
+                      <a:avLst/>
+                    </a:prstGeom>
+                  </pic:spPr>
+                </pic:pic>
+              </a:graphicData>
+            </a:graphic>
+          </wp:inline>
+        </w:drawing>
+      </w:r>
+    </w:p>
+    <w:p>
+      <w:pPr>
+        <w:rPr>
+          <w:lang w:val="en-US"/>
+        </w:rPr>
+      </w:pPr>
+    </w:p>
+    <w:p>
+      <w:pPr>
+        <w:rPr>
+          <w:lang w:val="en-US"/>
+        </w:rPr>
+      </w:pPr>
+      <w:r>
+        <w:rPr>
+          <w:lang w:val="en-US"/>
+        </w:rPr>
+        <w:t>After automatically cleaning outliers:</w:t>
+      </w:r>
+    </w:p>
+    <w:p>
+      <w:pPr>
+        <w:rPr>
+          <w:lang w:val="en-US"/>
+        </w:rPr>
+      </w:pPr>
+    </w:p>
+    <w:p>
+      <w:pPr>
+        <w:rPr>
+          <w:lang w:val="en-US"/>
+        </w:rPr>
+      </w:pPr>
+      <w:r>
+        <w:rPr>
+          <w:lang w:val="en-US"/>
+        </w:rPr>
+        <w:drawing>
+          <wp:inline distT="0" distB="0" distL="0" distR="0" wp14:anchorId="3413D3B3" wp14:editId="58FAD336">
+            <wp:extent cx="5756910" cy="2294255"/>
+            <wp:effectExtent l="0" t="0" r="0" b="4445"/>
+            <wp:docPr id="11" name="Picture 11"/>
+            <wp:cNvGraphicFramePr>
+              <a:graphicFrameLocks xmlns:a="http://schemas.openxmlformats.org/drawingml/2006/main" noChangeAspect="1"/>
+            </wp:cNvGraphicFramePr>
+            <a:graphic xmlns:a="http://schemas.openxmlformats.org/drawingml/2006/main">
+              <a:graphicData uri="http://schemas.openxmlformats.org/drawingml/2006/picture">
+                <pic:pic xmlns:pic="http://schemas.openxmlformats.org/drawingml/2006/picture">
+                  <pic:nvPicPr>
+                    <pic:cNvPr id="1" name=""/>
+                    <pic:cNvPicPr/>
+                  </pic:nvPicPr>
+                  <pic:blipFill>
+                    <a:blip r:embed="rId16"/>
+                    <a:stretch>
+                      <a:fillRect/>
+                    </a:stretch>
+                  </pic:blipFill>
+                  <pic:spPr>
+                    <a:xfrm>
+                      <a:off x="0" y="0"/>
+                      <a:ext cx="5756910" cy="2294255"/>
+                    </a:xfrm>
+                    <a:prstGeom prst="rect">
+                      <a:avLst/>
+                    </a:prstGeom>
+                  </pic:spPr>
+                </pic:pic>
+              </a:graphicData>
+            </a:graphic>
+          </wp:inline>
+        </w:drawing>
+      </w:r>
+    </w:p>
+    <w:p>
+      <w:pPr>
+        <w:rPr>
+          <w:lang w:val="en-US"/>
+        </w:rPr>
+      </w:pPr>
+    </w:p>
+    <w:p>
+      <w:pPr>
+        <w:rPr>
+          <w:lang w:val="en-US"/>
+        </w:rPr>
+      </w:pPr>
+      <w:r>
+        <w:rPr>
+          <w:lang w:val="en-US"/>
+        </w:rPr>
+        <w:t>Note: the code used to calculate statistical values, plot the data and remove the outliers is included in the accompanying Jupyter notebook file EDA.ipynb.</w:t>
       </w:r>
     </w:p>
     <w:sectPr>
@@ -4501,6 +7909,194 @@
       <w:szCs w:val="32"/>
     </w:rPr>
   </w:style>
+  <w:style w:type="paragraph" w:styleId="TOCHeading">
+    <w:name w:val="TOC Heading"/>
+    <w:basedOn w:val="Heading1"/>
+    <w:next w:val="Normal"/>
+    <w:uiPriority w:val="39"/>
+    <w:unhideWhenUsed/>
+    <w:qFormat/>
+    <w:rsid w:val="00AF4B91"/>
+    <w:pPr>
+      <w:spacing w:before="480" w:line="276" w:lineRule="auto"/>
+      <w:outlineLvl w:val="9"/>
+    </w:pPr>
+    <w:rPr>
+      <w:b/>
+      <w:bCs/>
+      <w:sz w:val="28"/>
+      <w:szCs w:val="28"/>
+      <w:lang w:val="en-US"/>
+    </w:rPr>
+  </w:style>
+  <w:style w:type="paragraph" w:styleId="TOC1">
+    <w:name w:val="toc 1"/>
+    <w:basedOn w:val="Normal"/>
+    <w:next w:val="Normal"/>
+    <w:autoRedefine/>
+    <w:uiPriority w:val="39"/>
+    <w:unhideWhenUsed/>
+    <w:rsid w:val="00AF4B91"/>
+    <w:pPr>
+      <w:spacing w:before="120"/>
+    </w:pPr>
+    <w:rPr>
+      <w:b/>
+      <w:bCs/>
+      <w:i/>
+      <w:iCs/>
+    </w:rPr>
+  </w:style>
+  <w:style w:type="character" w:styleId="Hyperlink">
+    <w:name w:val="Hyperlink"/>
+    <w:basedOn w:val="DefaultParagraphFont"/>
+    <w:uiPriority w:val="99"/>
+    <w:unhideWhenUsed/>
+    <w:rsid w:val="00AF4B91"/>
+    <w:rPr>
+      <w:color w:val="0563C1" w:themeColor="hyperlink"/>
+      <w:u w:val="single"/>
+    </w:rPr>
+  </w:style>
+  <w:style w:type="paragraph" w:styleId="TOC2">
+    <w:name w:val="toc 2"/>
+    <w:basedOn w:val="Normal"/>
+    <w:next w:val="Normal"/>
+    <w:autoRedefine/>
+    <w:uiPriority w:val="39"/>
+    <w:semiHidden/>
+    <w:unhideWhenUsed/>
+    <w:rsid w:val="00AF4B91"/>
+    <w:pPr>
+      <w:spacing w:before="120"/>
+      <w:ind w:left="240"/>
+    </w:pPr>
+    <w:rPr>
+      <w:b/>
+      <w:bCs/>
+      <w:sz w:val="22"/>
+      <w:szCs w:val="22"/>
+    </w:rPr>
+  </w:style>
+  <w:style w:type="paragraph" w:styleId="TOC3">
+    <w:name w:val="toc 3"/>
+    <w:basedOn w:val="Normal"/>
+    <w:next w:val="Normal"/>
+    <w:autoRedefine/>
+    <w:uiPriority w:val="39"/>
+    <w:semiHidden/>
+    <w:unhideWhenUsed/>
+    <w:rsid w:val="00AF4B91"/>
+    <w:pPr>
+      <w:ind w:left="480"/>
+    </w:pPr>
+    <w:rPr>
+      <w:sz w:val="20"/>
+      <w:szCs w:val="20"/>
+    </w:rPr>
+  </w:style>
+  <w:style w:type="paragraph" w:styleId="TOC4">
+    <w:name w:val="toc 4"/>
+    <w:basedOn w:val="Normal"/>
+    <w:next w:val="Normal"/>
+    <w:autoRedefine/>
+    <w:uiPriority w:val="39"/>
+    <w:semiHidden/>
+    <w:unhideWhenUsed/>
+    <w:rsid w:val="00AF4B91"/>
+    <w:pPr>
+      <w:ind w:left="720"/>
+    </w:pPr>
+    <w:rPr>
+      <w:sz w:val="20"/>
+      <w:szCs w:val="20"/>
+    </w:rPr>
+  </w:style>
+  <w:style w:type="paragraph" w:styleId="TOC5">
+    <w:name w:val="toc 5"/>
+    <w:basedOn w:val="Normal"/>
+    <w:next w:val="Normal"/>
+    <w:autoRedefine/>
+    <w:uiPriority w:val="39"/>
+    <w:semiHidden/>
+    <w:unhideWhenUsed/>
+    <w:rsid w:val="00AF4B91"/>
+    <w:pPr>
+      <w:ind w:left="960"/>
+    </w:pPr>
+    <w:rPr>
+      <w:sz w:val="20"/>
+      <w:szCs w:val="20"/>
+    </w:rPr>
+  </w:style>
+  <w:style w:type="paragraph" w:styleId="TOC6">
+    <w:name w:val="toc 6"/>
+    <w:basedOn w:val="Normal"/>
+    <w:next w:val="Normal"/>
+    <w:autoRedefine/>
+    <w:uiPriority w:val="39"/>
+    <w:semiHidden/>
+    <w:unhideWhenUsed/>
+    <w:rsid w:val="00AF4B91"/>
+    <w:pPr>
+      <w:ind w:left="1200"/>
+    </w:pPr>
+    <w:rPr>
+      <w:sz w:val="20"/>
+      <w:szCs w:val="20"/>
+    </w:rPr>
+  </w:style>
+  <w:style w:type="paragraph" w:styleId="TOC7">
+    <w:name w:val="toc 7"/>
+    <w:basedOn w:val="Normal"/>
+    <w:next w:val="Normal"/>
+    <w:autoRedefine/>
+    <w:uiPriority w:val="39"/>
+    <w:semiHidden/>
+    <w:unhideWhenUsed/>
+    <w:rsid w:val="00AF4B91"/>
+    <w:pPr>
+      <w:ind w:left="1440"/>
+    </w:pPr>
+    <w:rPr>
+      <w:sz w:val="20"/>
+      <w:szCs w:val="20"/>
+    </w:rPr>
+  </w:style>
+  <w:style w:type="paragraph" w:styleId="TOC8">
+    <w:name w:val="toc 8"/>
+    <w:basedOn w:val="Normal"/>
+    <w:next w:val="Normal"/>
+    <w:autoRedefine/>
+    <w:uiPriority w:val="39"/>
+    <w:semiHidden/>
+    <w:unhideWhenUsed/>
+    <w:rsid w:val="00AF4B91"/>
+    <w:pPr>
+      <w:ind w:left="1680"/>
+    </w:pPr>
+    <w:rPr>
+      <w:sz w:val="20"/>
+      <w:szCs w:val="20"/>
+    </w:rPr>
+  </w:style>
+  <w:style w:type="paragraph" w:styleId="TOC9">
+    <w:name w:val="toc 9"/>
+    <w:basedOn w:val="Normal"/>
+    <w:next w:val="Normal"/>
+    <w:autoRedefine/>
+    <w:uiPriority w:val="39"/>
+    <w:semiHidden/>
+    <w:unhideWhenUsed/>
+    <w:rsid w:val="00AF4B91"/>
+    <w:pPr>
+      <w:ind w:left="1920"/>
+    </w:pPr>
+    <w:rPr>
+      <w:sz w:val="20"/>
+      <w:szCs w:val="20"/>
+    </w:rPr>
+  </w:style>
 </w:styles>
 </file>
 
@@ -4797,4 +8393,16 @@
     </a:ext>
   </a:extLst>
 </a:theme>
+</file>
+
+<file path=customXml/item1.xml><?xml version="1.0" encoding="utf-8"?>
+<b:Sources xmlns:b="http://schemas.openxmlformats.org/officeDocument/2006/bibliography" xmlns="http://schemas.openxmlformats.org/officeDocument/2006/bibliography" SelectedStyle="/APASixthEditionOfficeOnline.xsl" StyleName="APA" Version="6"/>
+</file>
+
+<file path=customXml/itemProps1.xml><?xml version="1.0" encoding="utf-8"?>
+<ds:datastoreItem xmlns:ds="http://schemas.openxmlformats.org/officeDocument/2006/customXml" ds:itemID="{90EC7E0B-FDE3-574A-84DA-F61A6147BB6E}">
+  <ds:schemaRefs>
+    <ds:schemaRef ds:uri="http://schemas.openxmlformats.org/officeDocument/2006/bibliography"/>
+  </ds:schemaRefs>
+</ds:datastoreItem>
 </file>
</xml_diff>